<commit_message>
Moved Q&A to Last Page Bottom
</commit_message>
<xml_diff>
--- a/MENTAL WEALTH PROFESSIONAL LIFE 3 (PROJECT) (CN6000)/Research_Project_Proposal/gameplayMechanicsProjectProposal_Michail_Markou_UEL_2020732.docx
+++ b/MENTAL WEALTH PROFESSIONAL LIFE 3 (PROJECT) (CN6000)/Research_Project_Proposal/gameplayMechanicsProjectProposal_Michail_Markou_UEL_2020732.docx
@@ -1148,27 +1148,14 @@
                                 <w:r>
                                   <w:t xml:space="preserve">Figure </w:t>
                                 </w:r>
-                                <w:r>
-                                  <w:fldChar w:fldCharType="begin"/>
-                                </w:r>
-                                <w:r>
-                                  <w:instrText xml:space="preserve"> SEQ Figure \* ARABIC </w:instrText>
-                                </w:r>
-                                <w:r>
-                                  <w:fldChar w:fldCharType="separate"/>
-                                </w:r>
-                                <w:r>
-                                  <w:rPr>
-                                    <w:noProof/>
-                                  </w:rPr>
-                                  <w:t>1</w:t>
-                                </w:r>
-                                <w:r>
-                                  <w:rPr>
-                                    <w:noProof/>
-                                  </w:rPr>
-                                  <w:fldChar w:fldCharType="end"/>
-                                </w:r>
+                                <w:fldSimple w:instr=" SEQ Figure \* ARABIC ">
+                                  <w:r>
+                                    <w:rPr>
+                                      <w:noProof/>
+                                    </w:rPr>
+                                    <w:t>1</w:t>
+                                  </w:r>
+                                </w:fldSimple>
                                 <w:r>
                                   <w:t xml:space="preserve"> </w:t>
                                 </w:r>
@@ -1205,27 +1192,14 @@
                           <w:r>
                             <w:t xml:space="preserve">Figure </w:t>
                           </w:r>
-                          <w:r>
-                            <w:fldChar w:fldCharType="begin"/>
-                          </w:r>
-                          <w:r>
-                            <w:instrText xml:space="preserve"> SEQ Figure \* ARABIC </w:instrText>
-                          </w:r>
-                          <w:r>
-                            <w:fldChar w:fldCharType="separate"/>
-                          </w:r>
-                          <w:r>
-                            <w:rPr>
-                              <w:noProof/>
-                            </w:rPr>
-                            <w:t>1</w:t>
-                          </w:r>
-                          <w:r>
-                            <w:rPr>
-                              <w:noProof/>
-                            </w:rPr>
-                            <w:fldChar w:fldCharType="end"/>
-                          </w:r>
+                          <w:fldSimple w:instr=" SEQ Figure \* ARABIC ">
+                            <w:r>
+                              <w:rPr>
+                                <w:noProof/>
+                              </w:rPr>
+                              <w:t>1</w:t>
+                            </w:r>
+                          </w:fldSimple>
                           <w:r>
                             <w:t xml:space="preserve"> </w:t>
                           </w:r>
@@ -4549,27 +4523,14 @@
       <w:r>
         <w:t xml:space="preserve">Figure </w:t>
       </w:r>
-      <w:r>
-        <w:fldChar w:fldCharType="begin"/>
-      </w:r>
-      <w:r>
-        <w:instrText xml:space="preserve"> SEQ Figure \* ARABIC </w:instrText>
-      </w:r>
-      <w:r>
-        <w:fldChar w:fldCharType="separate"/>
-      </w:r>
-      <w:r>
-        <w:rPr>
-          <w:noProof/>
-        </w:rPr>
-        <w:t>2</w:t>
-      </w:r>
-      <w:r>
-        <w:rPr>
-          <w:noProof/>
-        </w:rPr>
-        <w:fldChar w:fldCharType="end"/>
-      </w:r>
+      <w:fldSimple w:instr=" SEQ Figure \* ARABIC ">
+        <w:r>
+          <w:rPr>
+            <w:noProof/>
+          </w:rPr>
+          <w:t>2</w:t>
+        </w:r>
+      </w:fldSimple>
       <w:r>
         <w:t xml:space="preserve"> Word Cloud</w:t>
       </w:r>
@@ -4932,27 +4893,14 @@
       <w:r>
         <w:t xml:space="preserve">Figure </w:t>
       </w:r>
-      <w:r>
-        <w:fldChar w:fldCharType="begin"/>
-      </w:r>
-      <w:r>
-        <w:instrText xml:space="preserve"> SEQ Figure \* ARABIC </w:instrText>
-      </w:r>
-      <w:r>
-        <w:fldChar w:fldCharType="separate"/>
-      </w:r>
-      <w:r>
-        <w:rPr>
-          <w:noProof/>
-        </w:rPr>
-        <w:t>3</w:t>
-      </w:r>
-      <w:r>
-        <w:rPr>
-          <w:noProof/>
-        </w:rPr>
-        <w:fldChar w:fldCharType="end"/>
-      </w:r>
+      <w:fldSimple w:instr=" SEQ Figure \* ARABIC ">
+        <w:r>
+          <w:rPr>
+            <w:noProof/>
+          </w:rPr>
+          <w:t>3</w:t>
+        </w:r>
+      </w:fldSimple>
       <w:r>
         <w:t xml:space="preserve"> </w:t>
       </w:r>
@@ -5061,27 +5009,14 @@
       <w:r>
         <w:t xml:space="preserve">Figure </w:t>
       </w:r>
-      <w:r>
-        <w:fldChar w:fldCharType="begin"/>
-      </w:r>
-      <w:r>
-        <w:instrText xml:space="preserve"> SEQ Figure \* ARABIC </w:instrText>
-      </w:r>
-      <w:r>
-        <w:fldChar w:fldCharType="separate"/>
-      </w:r>
-      <w:r>
-        <w:rPr>
-          <w:noProof/>
-        </w:rPr>
-        <w:t>4</w:t>
-      </w:r>
-      <w:r>
-        <w:rPr>
-          <w:noProof/>
-        </w:rPr>
-        <w:fldChar w:fldCharType="end"/>
-      </w:r>
+      <w:fldSimple w:instr=" SEQ Figure \* ARABIC ">
+        <w:r>
+          <w:rPr>
+            <w:noProof/>
+          </w:rPr>
+          <w:t>4</w:t>
+        </w:r>
+      </w:fldSimple>
       <w:r>
         <w:t xml:space="preserve"> Game Idea</w:t>
       </w:r>
@@ -5860,27 +5795,14 @@
       <w:r>
         <w:t xml:space="preserve">Figure </w:t>
       </w:r>
-      <w:r>
-        <w:fldChar w:fldCharType="begin"/>
-      </w:r>
-      <w:r>
-        <w:instrText xml:space="preserve"> SEQ Figure \* ARABIC </w:instrText>
-      </w:r>
-      <w:r>
-        <w:fldChar w:fldCharType="separate"/>
-      </w:r>
-      <w:r>
-        <w:rPr>
-          <w:noProof/>
-        </w:rPr>
-        <w:t>5</w:t>
-      </w:r>
-      <w:r>
-        <w:rPr>
-          <w:noProof/>
-        </w:rPr>
-        <w:fldChar w:fldCharType="end"/>
-      </w:r>
+      <w:fldSimple w:instr=" SEQ Figure \* ARABIC ">
+        <w:r>
+          <w:rPr>
+            <w:noProof/>
+          </w:rPr>
+          <w:t>5</w:t>
+        </w:r>
+      </w:fldSimple>
       <w:r>
         <w:t xml:space="preserve"> ISFE</w:t>
       </w:r>
@@ -5995,27 +5917,14 @@
       <w:r>
         <w:t xml:space="preserve">Figure </w:t>
       </w:r>
-      <w:r>
-        <w:fldChar w:fldCharType="begin"/>
-      </w:r>
-      <w:r>
-        <w:instrText xml:space="preserve"> SEQ Figure \* ARABIC </w:instrText>
-      </w:r>
-      <w:r>
-        <w:fldChar w:fldCharType="separate"/>
-      </w:r>
-      <w:r>
-        <w:rPr>
-          <w:noProof/>
-        </w:rPr>
-        <w:t>6</w:t>
-      </w:r>
-      <w:r>
-        <w:rPr>
-          <w:noProof/>
-        </w:rPr>
-        <w:fldChar w:fldCharType="end"/>
-      </w:r>
+      <w:fldSimple w:instr=" SEQ Figure \* ARABIC ">
+        <w:r>
+          <w:rPr>
+            <w:noProof/>
+          </w:rPr>
+          <w:t>6</w:t>
+        </w:r>
+      </w:fldSimple>
       <w:r>
         <w:t xml:space="preserve"> </w:t>
       </w:r>
@@ -6296,27 +6205,14 @@
       <w:r>
         <w:t xml:space="preserve">Figure </w:t>
       </w:r>
-      <w:r>
-        <w:fldChar w:fldCharType="begin"/>
-      </w:r>
-      <w:r>
-        <w:instrText xml:space="preserve"> SEQ Figure \* ARABIC </w:instrText>
-      </w:r>
-      <w:r>
-        <w:fldChar w:fldCharType="separate"/>
-      </w:r>
-      <w:r>
-        <w:rPr>
-          <w:noProof/>
-        </w:rPr>
-        <w:t>7</w:t>
-      </w:r>
-      <w:r>
-        <w:rPr>
-          <w:noProof/>
-        </w:rPr>
-        <w:fldChar w:fldCharType="end"/>
-      </w:r>
+      <w:fldSimple w:instr=" SEQ Figure \* ARABIC ">
+        <w:r>
+          <w:rPr>
+            <w:noProof/>
+          </w:rPr>
+          <w:t>7</w:t>
+        </w:r>
+      </w:fldSimple>
       <w:r>
         <w:t xml:space="preserve"> </w:t>
       </w:r>
@@ -7953,27 +7849,14 @@
       <w:r>
         <w:t xml:space="preserve">Table </w:t>
       </w:r>
-      <w:r>
-        <w:fldChar w:fldCharType="begin"/>
-      </w:r>
-      <w:r>
-        <w:instrText xml:space="preserve"> SEQ Table \* ARABIC </w:instrText>
-      </w:r>
-      <w:r>
-        <w:fldChar w:fldCharType="separate"/>
-      </w:r>
-      <w:r>
-        <w:rPr>
-          <w:noProof/>
-        </w:rPr>
-        <w:t>1</w:t>
-      </w:r>
-      <w:r>
-        <w:rPr>
-          <w:noProof/>
-        </w:rPr>
-        <w:fldChar w:fldCharType="end"/>
-      </w:r>
+      <w:fldSimple w:instr=" SEQ Table \* ARABIC ">
+        <w:r>
+          <w:rPr>
+            <w:noProof/>
+          </w:rPr>
+          <w:t>1</w:t>
+        </w:r>
+      </w:fldSimple>
       <w:r>
         <w:t xml:space="preserve"> Engines Comparison (one) * poor and (five) ***** perfect</w:t>
       </w:r>
@@ -9215,27 +9098,14 @@
       <w:r>
         <w:t xml:space="preserve">Figure </w:t>
       </w:r>
-      <w:r>
-        <w:fldChar w:fldCharType="begin"/>
-      </w:r>
-      <w:r>
-        <w:instrText xml:space="preserve"> SEQ Figure \* ARABIC </w:instrText>
-      </w:r>
-      <w:r>
-        <w:fldChar w:fldCharType="separate"/>
-      </w:r>
-      <w:r>
-        <w:rPr>
-          <w:noProof/>
-        </w:rPr>
-        <w:t>8</w:t>
-      </w:r>
-      <w:r>
-        <w:rPr>
-          <w:noProof/>
-        </w:rPr>
-        <w:fldChar w:fldCharType="end"/>
-      </w:r>
+      <w:fldSimple w:instr=" SEQ Figure \* ARABIC ">
+        <w:r>
+          <w:rPr>
+            <w:noProof/>
+          </w:rPr>
+          <w:t>8</w:t>
+        </w:r>
+      </w:fldSimple>
       <w:r>
         <w:rPr>
           <w:lang w:val="el-GR"/>
@@ -9333,27 +9203,14 @@
       <w:r>
         <w:t xml:space="preserve">Figure </w:t>
       </w:r>
-      <w:r>
-        <w:fldChar w:fldCharType="begin"/>
-      </w:r>
-      <w:r>
-        <w:instrText xml:space="preserve"> SEQ Figure \* ARABIC </w:instrText>
-      </w:r>
-      <w:r>
-        <w:fldChar w:fldCharType="separate"/>
-      </w:r>
-      <w:r>
-        <w:rPr>
-          <w:noProof/>
-        </w:rPr>
-        <w:t>9</w:t>
-      </w:r>
-      <w:r>
-        <w:rPr>
-          <w:noProof/>
-        </w:rPr>
-        <w:fldChar w:fldCharType="end"/>
-      </w:r>
+      <w:fldSimple w:instr=" SEQ Figure \* ARABIC ">
+        <w:r>
+          <w:rPr>
+            <w:noProof/>
+          </w:rPr>
+          <w:t>9</w:t>
+        </w:r>
+      </w:fldSimple>
       <w:r>
         <w:t xml:space="preserve"> </w:t>
       </w:r>
@@ -9851,16 +9708,14 @@
         </w:rPr>
         <w:t xml:space="preserve"> is responsible for enabling the clients to monitor the state of the game. Conceptually, the Game State should manage information that is meant to be known to all connected clients and is specific to the Game Mode but is not specific to any individual player. It can keep track of game-wide properties such as the list of connected players, team score in Capture </w:t>
       </w:r>
-      <w:proofErr w:type="gramStart"/>
       <w:r>
         <w:rPr>
           <w:rFonts w:asciiTheme="minorHAnsi" w:eastAsiaTheme="minorHAnsi" w:hAnsiTheme="minorHAnsi" w:cstheme="minorBidi"/>
           <w:sz w:val="22"/>
           <w:szCs w:val="22"/>
         </w:rPr>
-        <w:t>The</w:t>
-      </w:r>
-      <w:proofErr w:type="gramEnd"/>
+        <w:t>the</w:t>
+      </w:r>
       <w:r>
         <w:rPr>
           <w:rFonts w:asciiTheme="minorHAnsi" w:eastAsiaTheme="minorHAnsi" w:hAnsiTheme="minorHAnsi" w:cstheme="minorBidi"/>
@@ -9890,23 +9745,7 @@
           <w:sz w:val="22"/>
           <w:szCs w:val="22"/>
         </w:rPr>
-        <w:t xml:space="preserve">Game State is not the best place to keep track of player-specific things like how many points one specific player has scored for the team in a Capture </w:t>
-      </w:r>
-      <w:r>
-        <w:rPr>
-          <w:rFonts w:asciiTheme="minorHAnsi" w:eastAsiaTheme="minorHAnsi" w:hAnsiTheme="minorHAnsi" w:cstheme="minorBidi"/>
-          <w:sz w:val="22"/>
-          <w:szCs w:val="22"/>
-        </w:rPr>
-        <w:t>the</w:t>
-      </w:r>
-      <w:r>
-        <w:rPr>
-          <w:rFonts w:asciiTheme="minorHAnsi" w:eastAsiaTheme="minorHAnsi" w:hAnsiTheme="minorHAnsi" w:cstheme="minorBidi"/>
-          <w:sz w:val="22"/>
-          <w:szCs w:val="22"/>
-        </w:rPr>
-        <w:t xml:space="preserve"> Flag match because that can be handled more cleanly by </w:t>
+        <w:t>Game State is not the best place to keep track of player-specific things like how many points one specific player has scored for the team in a Capture the Flag match because that can be handled more cleanly by </w:t>
       </w:r>
       <w:r>
         <w:rPr>
@@ -9985,1466 +9824,11 @@
     </w:p>
     <w:p>
       <w:pPr>
-        <w:pStyle w:val="Heading4"/>
-        <w:rPr>
-          <w:rFonts w:eastAsiaTheme="minorHAnsi"/>
-        </w:rPr>
-      </w:pPr>
-      <w:r>
-        <w:rPr>
-          <w:rFonts w:eastAsiaTheme="minorHAnsi"/>
-        </w:rPr>
+        <w:pStyle w:val="Heading2"/>
+      </w:pPr>
+      <w:bookmarkStart w:id="37" w:name="_Toc91823482"/>
+      <w:r>
         <w:lastRenderedPageBreak/>
-        <w:t>Examples</w:t>
-      </w:r>
-      <w:r>
-        <w:rPr>
-          <w:rFonts w:eastAsiaTheme="minorHAnsi"/>
-        </w:rPr>
-        <w:t xml:space="preserve"> Q&amp;A</w:t>
-      </w:r>
-    </w:p>
-    <w:p>
-      <w:pPr>
-        <w:pStyle w:val="NormalWeb"/>
-        <w:spacing w:before="0" w:beforeAutospacing="0" w:after="0" w:afterAutospacing="0"/>
-        <w:ind w:left="1440"/>
-        <w:rPr>
-          <w:rFonts w:asciiTheme="minorHAnsi" w:eastAsiaTheme="minorHAnsi" w:hAnsiTheme="minorHAnsi" w:cstheme="minorBidi"/>
-          <w:sz w:val="22"/>
-          <w:szCs w:val="22"/>
-        </w:rPr>
-      </w:pPr>
-      <w:r>
-        <w:rPr>
-          <w:rFonts w:asciiTheme="minorHAnsi" w:eastAsiaTheme="minorHAnsi" w:hAnsiTheme="minorHAnsi" w:cstheme="minorBidi"/>
-          <w:sz w:val="22"/>
-          <w:szCs w:val="22"/>
-        </w:rPr>
-        <w:t xml:space="preserve">In a Single Player </w:t>
-      </w:r>
-      <w:proofErr w:type="gramStart"/>
-      <w:r>
-        <w:rPr>
-          <w:rFonts w:asciiTheme="minorHAnsi" w:eastAsiaTheme="minorHAnsi" w:hAnsiTheme="minorHAnsi" w:cstheme="minorBidi"/>
-          <w:sz w:val="22"/>
-          <w:szCs w:val="22"/>
-        </w:rPr>
-        <w:t>Game</w:t>
-      </w:r>
-      <w:proofErr w:type="gramEnd"/>
-      <w:r>
-        <w:rPr>
-          <w:rFonts w:asciiTheme="minorHAnsi" w:eastAsiaTheme="minorHAnsi" w:hAnsiTheme="minorHAnsi" w:cstheme="minorBidi"/>
-          <w:sz w:val="22"/>
-          <w:szCs w:val="22"/>
-        </w:rPr>
-        <w:t xml:space="preserve"> it doesn’t really matter, since the Local </w:t>
-      </w:r>
-      <w:proofErr w:type="spellStart"/>
-      <w:r>
-        <w:rPr>
-          <w:rFonts w:asciiTheme="minorHAnsi" w:eastAsiaTheme="minorHAnsi" w:hAnsiTheme="minorHAnsi" w:cstheme="minorBidi"/>
-          <w:sz w:val="22"/>
-          <w:szCs w:val="22"/>
-        </w:rPr>
-        <w:t>Maschine</w:t>
-      </w:r>
-      <w:proofErr w:type="spellEnd"/>
-      <w:r>
-        <w:rPr>
-          <w:rFonts w:asciiTheme="minorHAnsi" w:eastAsiaTheme="minorHAnsi" w:hAnsiTheme="minorHAnsi" w:cstheme="minorBidi"/>
-          <w:sz w:val="22"/>
-          <w:szCs w:val="22"/>
-        </w:rPr>
-        <w:t xml:space="preserve"> is the Server.</w:t>
-      </w:r>
-    </w:p>
-    <w:p>
-      <w:pPr>
-        <w:pStyle w:val="NormalWeb"/>
-        <w:spacing w:before="0" w:beforeAutospacing="0" w:after="0" w:afterAutospacing="0"/>
-        <w:ind w:left="1440"/>
-        <w:rPr>
-          <w:rFonts w:asciiTheme="minorHAnsi" w:eastAsiaTheme="minorHAnsi" w:hAnsiTheme="minorHAnsi" w:cstheme="minorBidi"/>
-          <w:sz w:val="22"/>
-          <w:szCs w:val="22"/>
-        </w:rPr>
-      </w:pPr>
-      <w:r>
-        <w:rPr>
-          <w:rFonts w:asciiTheme="minorHAnsi" w:eastAsiaTheme="minorHAnsi" w:hAnsiTheme="minorHAnsi" w:cstheme="minorBidi"/>
-          <w:sz w:val="22"/>
-          <w:szCs w:val="22"/>
-        </w:rPr>
-        <w:t>It however makes a difference in Multiplayer.</w:t>
-      </w:r>
-      <w:r>
-        <w:rPr>
-          <w:rFonts w:asciiTheme="minorHAnsi" w:eastAsiaTheme="minorHAnsi" w:hAnsiTheme="minorHAnsi" w:cstheme="minorBidi"/>
-          <w:sz w:val="22"/>
-          <w:szCs w:val="22"/>
-        </w:rPr>
-        <w:br/>
-        <w:t xml:space="preserve">The </w:t>
-      </w:r>
-      <w:proofErr w:type="spellStart"/>
-      <w:r>
-        <w:rPr>
-          <w:rFonts w:asciiTheme="minorHAnsi" w:eastAsiaTheme="minorHAnsi" w:hAnsiTheme="minorHAnsi" w:cstheme="minorBidi"/>
-          <w:b/>
-          <w:bCs/>
-          <w:sz w:val="22"/>
-          <w:szCs w:val="22"/>
-        </w:rPr>
-        <w:t>GameMode</w:t>
-      </w:r>
-      <w:proofErr w:type="spellEnd"/>
-      <w:r>
-        <w:rPr>
-          <w:rFonts w:asciiTheme="minorHAnsi" w:eastAsiaTheme="minorHAnsi" w:hAnsiTheme="minorHAnsi" w:cstheme="minorBidi"/>
-          <w:sz w:val="22"/>
-          <w:szCs w:val="22"/>
-        </w:rPr>
-        <w:t xml:space="preserve"> sets the Rules (Score needed to something to happen). It’s the basic set of rules (For Example: Football) only the Server can access it.</w:t>
-      </w:r>
-      <w:r>
-        <w:rPr>
-          <w:rFonts w:asciiTheme="minorHAnsi" w:eastAsiaTheme="minorHAnsi" w:hAnsiTheme="minorHAnsi" w:cstheme="minorBidi"/>
-          <w:sz w:val="22"/>
-          <w:szCs w:val="22"/>
-        </w:rPr>
-        <w:br/>
-        <w:t xml:space="preserve">The </w:t>
-      </w:r>
-      <w:proofErr w:type="spellStart"/>
-      <w:r>
-        <w:rPr>
-          <w:rFonts w:asciiTheme="minorHAnsi" w:eastAsiaTheme="minorHAnsi" w:hAnsiTheme="minorHAnsi" w:cstheme="minorBidi"/>
-          <w:b/>
-          <w:bCs/>
-          <w:sz w:val="22"/>
-          <w:szCs w:val="22"/>
-        </w:rPr>
-        <w:t>GameState</w:t>
-      </w:r>
-      <w:proofErr w:type="spellEnd"/>
-      <w:r>
-        <w:rPr>
-          <w:rFonts w:asciiTheme="minorHAnsi" w:eastAsiaTheme="minorHAnsi" w:hAnsiTheme="minorHAnsi" w:cstheme="minorBidi"/>
-          <w:sz w:val="22"/>
-          <w:szCs w:val="22"/>
-        </w:rPr>
-        <w:t xml:space="preserve"> handles the actual Game (Check if Scored). (For Example: The Referee, or Playfield). Everyone can try to score and the Server decides whether you scored.</w:t>
-      </w:r>
-      <w:r>
-        <w:rPr>
-          <w:rFonts w:asciiTheme="minorHAnsi" w:eastAsiaTheme="minorHAnsi" w:hAnsiTheme="minorHAnsi" w:cstheme="minorBidi"/>
-          <w:sz w:val="22"/>
-          <w:szCs w:val="22"/>
-        </w:rPr>
-        <w:br/>
-        <w:t xml:space="preserve">The </w:t>
-      </w:r>
-      <w:proofErr w:type="spellStart"/>
-      <w:r>
-        <w:rPr>
-          <w:rFonts w:asciiTheme="minorHAnsi" w:eastAsiaTheme="minorHAnsi" w:hAnsiTheme="minorHAnsi" w:cstheme="minorBidi"/>
-          <w:b/>
-          <w:bCs/>
-          <w:sz w:val="22"/>
-          <w:szCs w:val="22"/>
-        </w:rPr>
-        <w:t>PlayerState</w:t>
-      </w:r>
-      <w:proofErr w:type="spellEnd"/>
-      <w:r>
-        <w:rPr>
-          <w:rFonts w:asciiTheme="minorHAnsi" w:eastAsiaTheme="minorHAnsi" w:hAnsiTheme="minorHAnsi" w:cstheme="minorBidi"/>
-          <w:sz w:val="22"/>
-          <w:szCs w:val="22"/>
-        </w:rPr>
-        <w:t xml:space="preserve"> is replicated to everyone but only the owning client or the server can change something in it and contains Mode-specific data (For </w:t>
-      </w:r>
-      <w:proofErr w:type="gramStart"/>
-      <w:r>
-        <w:rPr>
-          <w:rFonts w:asciiTheme="minorHAnsi" w:eastAsiaTheme="minorHAnsi" w:hAnsiTheme="minorHAnsi" w:cstheme="minorBidi"/>
-          <w:sz w:val="22"/>
-          <w:szCs w:val="22"/>
-        </w:rPr>
-        <w:t>example :</w:t>
-      </w:r>
-      <w:proofErr w:type="gramEnd"/>
-      <w:r>
-        <w:rPr>
-          <w:rFonts w:asciiTheme="minorHAnsi" w:eastAsiaTheme="minorHAnsi" w:hAnsiTheme="minorHAnsi" w:cstheme="minorBidi"/>
-          <w:sz w:val="22"/>
-          <w:szCs w:val="22"/>
-        </w:rPr>
-        <w:t xml:space="preserve"> The goals you were responsible for or your name or shirt number).</w:t>
-      </w:r>
-    </w:p>
-    <w:p>
-      <w:pPr>
-        <w:pStyle w:val="NormalWeb"/>
-        <w:spacing w:before="0" w:beforeAutospacing="0" w:after="0" w:afterAutospacing="0"/>
-        <w:ind w:left="1440"/>
-        <w:rPr>
-          <w:rFonts w:asciiTheme="minorHAnsi" w:eastAsiaTheme="minorHAnsi" w:hAnsiTheme="minorHAnsi" w:cstheme="minorBidi"/>
-          <w:sz w:val="22"/>
-          <w:szCs w:val="22"/>
-        </w:rPr>
-      </w:pPr>
-    </w:p>
-    <w:p>
-      <w:pPr>
-        <w:pStyle w:val="NormalWeb"/>
-        <w:spacing w:before="0" w:beforeAutospacing="0" w:after="0" w:afterAutospacing="0"/>
-        <w:ind w:left="1440"/>
-        <w:rPr>
-          <w:rFonts w:asciiTheme="minorHAnsi" w:eastAsiaTheme="minorHAnsi" w:hAnsiTheme="minorHAnsi" w:cstheme="minorBidi"/>
-          <w:sz w:val="22"/>
-          <w:szCs w:val="22"/>
-        </w:rPr>
-      </w:pPr>
-      <w:proofErr w:type="spellStart"/>
-      <w:r>
-        <w:rPr>
-          <w:rFonts w:asciiTheme="minorHAnsi" w:eastAsiaTheme="minorHAnsi" w:hAnsiTheme="minorHAnsi" w:cstheme="minorBidi"/>
-          <w:b/>
-          <w:bCs/>
-          <w:sz w:val="22"/>
-          <w:szCs w:val="22"/>
-        </w:rPr>
-        <w:t>GameInstance</w:t>
-      </w:r>
-      <w:proofErr w:type="spellEnd"/>
-      <w:r>
-        <w:rPr>
-          <w:rFonts w:asciiTheme="minorHAnsi" w:eastAsiaTheme="minorHAnsi" w:hAnsiTheme="minorHAnsi" w:cstheme="minorBidi"/>
-          <w:sz w:val="22"/>
-          <w:szCs w:val="22"/>
-        </w:rPr>
-        <w:t xml:space="preserve"> (an object spawned when you launch the application and that remains the same until you close it)</w:t>
-      </w:r>
-      <w:r>
-        <w:rPr>
-          <w:rFonts w:asciiTheme="minorHAnsi" w:eastAsiaTheme="minorHAnsi" w:hAnsiTheme="minorHAnsi" w:cstheme="minorBidi"/>
-          <w:sz w:val="22"/>
-          <w:szCs w:val="22"/>
-        </w:rPr>
-        <w:br/>
-      </w:r>
-      <w:proofErr w:type="spellStart"/>
-      <w:r>
-        <w:rPr>
-          <w:rFonts w:asciiTheme="minorHAnsi" w:eastAsiaTheme="minorHAnsi" w:hAnsiTheme="minorHAnsi" w:cstheme="minorBidi"/>
-          <w:b/>
-          <w:bCs/>
-          <w:sz w:val="22"/>
-          <w:szCs w:val="22"/>
-        </w:rPr>
-        <w:t>GameMode</w:t>
-      </w:r>
-      <w:proofErr w:type="spellEnd"/>
-      <w:r>
-        <w:rPr>
-          <w:rFonts w:asciiTheme="minorHAnsi" w:eastAsiaTheme="minorHAnsi" w:hAnsiTheme="minorHAnsi" w:cstheme="minorBidi"/>
-          <w:sz w:val="22"/>
-          <w:szCs w:val="22"/>
-        </w:rPr>
-        <w:t xml:space="preserve"> (spawned when a level is loaded)</w:t>
-      </w:r>
-      <w:r>
-        <w:rPr>
-          <w:rFonts w:asciiTheme="minorHAnsi" w:eastAsiaTheme="minorHAnsi" w:hAnsiTheme="minorHAnsi" w:cstheme="minorBidi"/>
-          <w:sz w:val="22"/>
-          <w:szCs w:val="22"/>
-        </w:rPr>
-        <w:br/>
-      </w:r>
-      <w:proofErr w:type="spellStart"/>
-      <w:r>
-        <w:rPr>
-          <w:rFonts w:asciiTheme="minorHAnsi" w:eastAsiaTheme="minorHAnsi" w:hAnsiTheme="minorHAnsi" w:cstheme="minorBidi"/>
-          <w:b/>
-          <w:bCs/>
-          <w:sz w:val="22"/>
-          <w:szCs w:val="22"/>
-        </w:rPr>
-        <w:t>GameState</w:t>
-      </w:r>
-      <w:proofErr w:type="spellEnd"/>
-      <w:r>
-        <w:rPr>
-          <w:rFonts w:asciiTheme="minorHAnsi" w:eastAsiaTheme="minorHAnsi" w:hAnsiTheme="minorHAnsi" w:cstheme="minorBidi"/>
-          <w:sz w:val="22"/>
-          <w:szCs w:val="22"/>
-        </w:rPr>
-        <w:t xml:space="preserve"> (spawned by the </w:t>
-      </w:r>
-      <w:proofErr w:type="spellStart"/>
-      <w:r>
-        <w:rPr>
-          <w:rFonts w:asciiTheme="minorHAnsi" w:eastAsiaTheme="minorHAnsi" w:hAnsiTheme="minorHAnsi" w:cstheme="minorBidi"/>
-          <w:sz w:val="22"/>
-          <w:szCs w:val="22"/>
-        </w:rPr>
-        <w:t>gameMode</w:t>
-      </w:r>
-      <w:proofErr w:type="spellEnd"/>
-      <w:r>
-        <w:rPr>
-          <w:rFonts w:asciiTheme="minorHAnsi" w:eastAsiaTheme="minorHAnsi" w:hAnsiTheme="minorHAnsi" w:cstheme="minorBidi"/>
-          <w:sz w:val="22"/>
-          <w:szCs w:val="22"/>
-        </w:rPr>
-        <w:t>)</w:t>
-      </w:r>
-      <w:r>
-        <w:rPr>
-          <w:rFonts w:asciiTheme="minorHAnsi" w:eastAsiaTheme="minorHAnsi" w:hAnsiTheme="minorHAnsi" w:cstheme="minorBidi"/>
-          <w:sz w:val="22"/>
-          <w:szCs w:val="22"/>
-        </w:rPr>
-        <w:br/>
-      </w:r>
-      <w:proofErr w:type="spellStart"/>
-      <w:r>
-        <w:rPr>
-          <w:rFonts w:asciiTheme="minorHAnsi" w:eastAsiaTheme="minorHAnsi" w:hAnsiTheme="minorHAnsi" w:cstheme="minorBidi"/>
-          <w:b/>
-          <w:bCs/>
-          <w:sz w:val="22"/>
-          <w:szCs w:val="22"/>
-        </w:rPr>
-        <w:t>PlayerState</w:t>
-      </w:r>
-      <w:proofErr w:type="spellEnd"/>
-      <w:r>
-        <w:rPr>
-          <w:rFonts w:asciiTheme="minorHAnsi" w:eastAsiaTheme="minorHAnsi" w:hAnsiTheme="minorHAnsi" w:cstheme="minorBidi"/>
-          <w:sz w:val="22"/>
-          <w:szCs w:val="22"/>
-        </w:rPr>
-        <w:t xml:space="preserve"> (spawned when a </w:t>
-      </w:r>
-      <w:proofErr w:type="spellStart"/>
-      <w:r>
-        <w:rPr>
-          <w:rFonts w:asciiTheme="minorHAnsi" w:eastAsiaTheme="minorHAnsi" w:hAnsiTheme="minorHAnsi" w:cstheme="minorBidi"/>
-          <w:sz w:val="22"/>
-          <w:szCs w:val="22"/>
-        </w:rPr>
-        <w:t>PlayerController</w:t>
-      </w:r>
-      <w:proofErr w:type="spellEnd"/>
-      <w:r>
-        <w:rPr>
-          <w:rFonts w:asciiTheme="minorHAnsi" w:eastAsiaTheme="minorHAnsi" w:hAnsiTheme="minorHAnsi" w:cstheme="minorBidi"/>
-          <w:sz w:val="22"/>
-          <w:szCs w:val="22"/>
-        </w:rPr>
-        <w:t xml:space="preserve"> is spawned = when a player arrives in the game)</w:t>
-      </w:r>
-    </w:p>
-    <w:p>
-      <w:pPr>
-        <w:pStyle w:val="NormalWeb"/>
-        <w:spacing w:before="0" w:beforeAutospacing="0" w:after="0" w:afterAutospacing="0"/>
-        <w:ind w:left="1440"/>
-        <w:rPr>
-          <w:rFonts w:asciiTheme="minorHAnsi" w:eastAsiaTheme="minorHAnsi" w:hAnsiTheme="minorHAnsi" w:cstheme="minorBidi"/>
-          <w:sz w:val="22"/>
-          <w:szCs w:val="22"/>
-        </w:rPr>
-      </w:pPr>
-      <w:r>
-        <w:rPr>
-          <w:rFonts w:asciiTheme="minorHAnsi" w:eastAsiaTheme="minorHAnsi" w:hAnsiTheme="minorHAnsi" w:cstheme="minorBidi"/>
-          <w:sz w:val="22"/>
-          <w:szCs w:val="22"/>
-        </w:rPr>
-        <w:t xml:space="preserve">You have to pay close attention to what you do and where you do it when coding a multiplayer game. When it comes to </w:t>
-      </w:r>
-      <w:proofErr w:type="spellStart"/>
-      <w:r>
-        <w:rPr>
-          <w:rFonts w:asciiTheme="minorHAnsi" w:eastAsiaTheme="minorHAnsi" w:hAnsiTheme="minorHAnsi" w:cstheme="minorBidi"/>
-          <w:sz w:val="22"/>
-          <w:szCs w:val="22"/>
-        </w:rPr>
-        <w:t>singleplayer</w:t>
-      </w:r>
-      <w:proofErr w:type="spellEnd"/>
-      <w:r>
-        <w:rPr>
-          <w:rFonts w:asciiTheme="minorHAnsi" w:eastAsiaTheme="minorHAnsi" w:hAnsiTheme="minorHAnsi" w:cstheme="minorBidi"/>
-          <w:sz w:val="22"/>
-          <w:szCs w:val="22"/>
-        </w:rPr>
-        <w:t xml:space="preserve">, you can’t really “have it wrong” except for </w:t>
-      </w:r>
-      <w:proofErr w:type="spellStart"/>
-      <w:r>
-        <w:rPr>
-          <w:rFonts w:asciiTheme="minorHAnsi" w:eastAsiaTheme="minorHAnsi" w:hAnsiTheme="minorHAnsi" w:cstheme="minorBidi"/>
-          <w:sz w:val="22"/>
-          <w:szCs w:val="22"/>
-        </w:rPr>
-        <w:t>GameInstance</w:t>
-      </w:r>
-      <w:proofErr w:type="spellEnd"/>
-      <w:r>
-        <w:rPr>
-          <w:rFonts w:asciiTheme="minorHAnsi" w:eastAsiaTheme="minorHAnsi" w:hAnsiTheme="minorHAnsi" w:cstheme="minorBidi"/>
-          <w:sz w:val="22"/>
-          <w:szCs w:val="22"/>
-        </w:rPr>
-        <w:t xml:space="preserve"> stuff.</w:t>
-      </w:r>
-    </w:p>
-    <w:p>
-      <w:pPr>
-        <w:pStyle w:val="NormalWeb"/>
-        <w:spacing w:before="0" w:beforeAutospacing="0" w:after="0" w:afterAutospacing="0"/>
-        <w:ind w:left="1440"/>
-        <w:rPr>
-          <w:rFonts w:asciiTheme="minorHAnsi" w:eastAsiaTheme="minorHAnsi" w:hAnsiTheme="minorHAnsi" w:cstheme="minorBidi"/>
-          <w:sz w:val="22"/>
-          <w:szCs w:val="22"/>
-        </w:rPr>
-      </w:pPr>
-      <w:r>
-        <w:rPr>
-          <w:rFonts w:asciiTheme="minorHAnsi" w:eastAsiaTheme="minorHAnsi" w:hAnsiTheme="minorHAnsi" w:cstheme="minorBidi"/>
-          <w:sz w:val="22"/>
-          <w:szCs w:val="22"/>
-        </w:rPr>
-        <w:t>But here are the general guidelines I follow:</w:t>
-      </w:r>
-      <w:r>
-        <w:rPr>
-          <w:rFonts w:asciiTheme="minorHAnsi" w:eastAsiaTheme="minorHAnsi" w:hAnsiTheme="minorHAnsi" w:cstheme="minorBidi"/>
-          <w:sz w:val="22"/>
-          <w:szCs w:val="22"/>
-        </w:rPr>
-        <w:br/>
-      </w:r>
-      <w:proofErr w:type="spellStart"/>
-      <w:r>
-        <w:rPr>
-          <w:rFonts w:asciiTheme="minorHAnsi" w:eastAsiaTheme="minorHAnsi" w:hAnsiTheme="minorHAnsi" w:cstheme="minorBidi"/>
-          <w:b/>
-          <w:bCs/>
-          <w:sz w:val="22"/>
-          <w:szCs w:val="22"/>
-        </w:rPr>
-        <w:t>GameInstance</w:t>
-      </w:r>
-      <w:proofErr w:type="spellEnd"/>
-      <w:r>
-        <w:rPr>
-          <w:rFonts w:asciiTheme="minorHAnsi" w:eastAsiaTheme="minorHAnsi" w:hAnsiTheme="minorHAnsi" w:cstheme="minorBidi"/>
-          <w:sz w:val="22"/>
-          <w:szCs w:val="22"/>
-        </w:rPr>
-        <w:t xml:space="preserve"> - Holds any non-pointer persistent variables (persistent means that you need to store in between two levels and that you don’t need to store in a </w:t>
-      </w:r>
-      <w:proofErr w:type="spellStart"/>
-      <w:r>
-        <w:rPr>
-          <w:rFonts w:asciiTheme="minorHAnsi" w:eastAsiaTheme="minorHAnsi" w:hAnsiTheme="minorHAnsi" w:cstheme="minorBidi"/>
-          <w:sz w:val="22"/>
-          <w:szCs w:val="22"/>
-        </w:rPr>
-        <w:t>SaveGame</w:t>
-      </w:r>
-      <w:proofErr w:type="spellEnd"/>
-      <w:r>
-        <w:rPr>
-          <w:rFonts w:asciiTheme="minorHAnsi" w:eastAsiaTheme="minorHAnsi" w:hAnsiTheme="minorHAnsi" w:cstheme="minorBidi"/>
-          <w:sz w:val="22"/>
-          <w:szCs w:val="22"/>
-        </w:rPr>
-        <w:t>)</w:t>
-      </w:r>
-    </w:p>
-    <w:p>
-      <w:pPr>
-        <w:pStyle w:val="NormalWeb"/>
-        <w:spacing w:before="0" w:beforeAutospacing="0" w:after="0" w:afterAutospacing="0"/>
-        <w:ind w:left="1440"/>
-        <w:rPr>
-          <w:rFonts w:asciiTheme="minorHAnsi" w:eastAsiaTheme="minorHAnsi" w:hAnsiTheme="minorHAnsi" w:cstheme="minorBidi"/>
-          <w:sz w:val="22"/>
-          <w:szCs w:val="22"/>
-        </w:rPr>
-      </w:pPr>
-      <w:proofErr w:type="spellStart"/>
-      <w:r>
-        <w:rPr>
-          <w:rFonts w:asciiTheme="minorHAnsi" w:eastAsiaTheme="minorHAnsi" w:hAnsiTheme="minorHAnsi" w:cstheme="minorBidi"/>
-          <w:b/>
-          <w:bCs/>
-          <w:sz w:val="22"/>
-          <w:szCs w:val="22"/>
-        </w:rPr>
-        <w:t>GameMode</w:t>
-      </w:r>
-      <w:proofErr w:type="spellEnd"/>
-      <w:r>
-        <w:rPr>
-          <w:rFonts w:asciiTheme="minorHAnsi" w:eastAsiaTheme="minorHAnsi" w:hAnsiTheme="minorHAnsi" w:cstheme="minorBidi"/>
-          <w:sz w:val="22"/>
-          <w:szCs w:val="22"/>
-        </w:rPr>
-        <w:t xml:space="preserve"> - The overall game manager - starts and stops the current game space you’re in, handles the </w:t>
-      </w:r>
-      <w:proofErr w:type="spellStart"/>
-      <w:r>
-        <w:rPr>
-          <w:rFonts w:asciiTheme="minorHAnsi" w:eastAsiaTheme="minorHAnsi" w:hAnsiTheme="minorHAnsi" w:cstheme="minorBidi"/>
-          <w:sz w:val="22"/>
-          <w:szCs w:val="22"/>
-        </w:rPr>
-        <w:t>GameStates</w:t>
-      </w:r>
-      <w:proofErr w:type="spellEnd"/>
-      <w:r>
-        <w:rPr>
-          <w:rFonts w:asciiTheme="minorHAnsi" w:eastAsiaTheme="minorHAnsi" w:hAnsiTheme="minorHAnsi" w:cstheme="minorBidi"/>
-          <w:sz w:val="22"/>
-          <w:szCs w:val="22"/>
-        </w:rPr>
-        <w:t xml:space="preserve"> and how they rotate - an example might be “King of the Hill”</w:t>
-      </w:r>
-    </w:p>
-    <w:p>
-      <w:pPr>
-        <w:pStyle w:val="NormalWeb"/>
-        <w:spacing w:before="0" w:beforeAutospacing="0" w:after="0" w:afterAutospacing="0"/>
-        <w:ind w:left="1440"/>
-        <w:rPr>
-          <w:rFonts w:asciiTheme="minorHAnsi" w:eastAsiaTheme="minorHAnsi" w:hAnsiTheme="minorHAnsi" w:cstheme="minorBidi"/>
-          <w:sz w:val="22"/>
-          <w:szCs w:val="22"/>
-        </w:rPr>
-      </w:pPr>
-      <w:proofErr w:type="spellStart"/>
-      <w:r>
-        <w:rPr>
-          <w:rFonts w:asciiTheme="minorHAnsi" w:eastAsiaTheme="minorHAnsi" w:hAnsiTheme="minorHAnsi" w:cstheme="minorBidi"/>
-          <w:b/>
-          <w:bCs/>
-          <w:sz w:val="22"/>
-          <w:szCs w:val="22"/>
-        </w:rPr>
-        <w:t>GameState</w:t>
-      </w:r>
-      <w:proofErr w:type="spellEnd"/>
-      <w:r>
-        <w:rPr>
-          <w:rFonts w:asciiTheme="minorHAnsi" w:eastAsiaTheme="minorHAnsi" w:hAnsiTheme="minorHAnsi" w:cstheme="minorBidi"/>
-          <w:sz w:val="22"/>
-          <w:szCs w:val="22"/>
-        </w:rPr>
-        <w:t> - Keeps track of every data relative to the current state of the game (timers, scores, winning team) that all players in the game need to know about, handles scripted events related to the state</w:t>
-      </w:r>
-      <w:r>
-        <w:rPr>
-          <w:rFonts w:asciiTheme="minorHAnsi" w:eastAsiaTheme="minorHAnsi" w:hAnsiTheme="minorHAnsi" w:cstheme="minorBidi"/>
-          <w:sz w:val="22"/>
-          <w:szCs w:val="22"/>
-        </w:rPr>
-        <w:br/>
-        <w:t>For instance:</w:t>
-      </w:r>
-      <w:r>
-        <w:rPr>
-          <w:rFonts w:asciiTheme="minorHAnsi" w:eastAsiaTheme="minorHAnsi" w:hAnsiTheme="minorHAnsi" w:cstheme="minorBidi"/>
-          <w:sz w:val="22"/>
-          <w:szCs w:val="22"/>
-        </w:rPr>
-        <w:br/>
-      </w:r>
-      <w:proofErr w:type="spellStart"/>
-      <w:r>
-        <w:rPr>
-          <w:rFonts w:asciiTheme="minorHAnsi" w:eastAsiaTheme="minorHAnsi" w:hAnsiTheme="minorHAnsi" w:cstheme="minorBidi"/>
-          <w:b/>
-          <w:bCs/>
-          <w:sz w:val="22"/>
-          <w:szCs w:val="22"/>
-        </w:rPr>
-        <w:t>PregameState</w:t>
-      </w:r>
-      <w:proofErr w:type="spellEnd"/>
-      <w:r>
-        <w:rPr>
-          <w:rFonts w:asciiTheme="minorHAnsi" w:eastAsiaTheme="minorHAnsi" w:hAnsiTheme="minorHAnsi" w:cstheme="minorBidi"/>
-          <w:sz w:val="22"/>
-          <w:szCs w:val="22"/>
-        </w:rPr>
-        <w:t xml:space="preserve">: Prevents player from performing any action, starts a timer and display it to everyone. When timer expires, ask </w:t>
-      </w:r>
-      <w:proofErr w:type="spellStart"/>
-      <w:r>
-        <w:rPr>
-          <w:rFonts w:asciiTheme="minorHAnsi" w:eastAsiaTheme="minorHAnsi" w:hAnsiTheme="minorHAnsi" w:cstheme="minorBidi"/>
-          <w:sz w:val="22"/>
-          <w:szCs w:val="22"/>
-        </w:rPr>
-        <w:t>KotH</w:t>
-      </w:r>
-      <w:proofErr w:type="spellEnd"/>
-      <w:r>
-        <w:rPr>
-          <w:rFonts w:asciiTheme="minorHAnsi" w:eastAsiaTheme="minorHAnsi" w:hAnsiTheme="minorHAnsi" w:cstheme="minorBidi"/>
-          <w:sz w:val="22"/>
-          <w:szCs w:val="22"/>
-        </w:rPr>
-        <w:t xml:space="preserve"> (</w:t>
-      </w:r>
-      <w:proofErr w:type="spellStart"/>
-      <w:r>
-        <w:rPr>
-          <w:rFonts w:asciiTheme="minorHAnsi" w:eastAsiaTheme="minorHAnsi" w:hAnsiTheme="minorHAnsi" w:cstheme="minorBidi"/>
-          <w:sz w:val="22"/>
-          <w:szCs w:val="22"/>
-        </w:rPr>
-        <w:t>KingOfTheHill</w:t>
-      </w:r>
-      <w:proofErr w:type="spellEnd"/>
-      <w:r>
-        <w:rPr>
-          <w:rFonts w:asciiTheme="minorHAnsi" w:eastAsiaTheme="minorHAnsi" w:hAnsiTheme="minorHAnsi" w:cstheme="minorBidi"/>
-          <w:sz w:val="22"/>
-          <w:szCs w:val="22"/>
-        </w:rPr>
-        <w:t xml:space="preserve"> game mode) to rotate to </w:t>
-      </w:r>
-      <w:proofErr w:type="spellStart"/>
-      <w:r>
-        <w:rPr>
-          <w:rFonts w:asciiTheme="minorHAnsi" w:eastAsiaTheme="minorHAnsi" w:hAnsiTheme="minorHAnsi" w:cstheme="minorBidi"/>
-          <w:sz w:val="22"/>
-          <w:szCs w:val="22"/>
-        </w:rPr>
-        <w:t>IngameState</w:t>
-      </w:r>
-      <w:proofErr w:type="spellEnd"/>
-      <w:r>
-        <w:rPr>
-          <w:rFonts w:asciiTheme="minorHAnsi" w:eastAsiaTheme="minorHAnsi" w:hAnsiTheme="minorHAnsi" w:cstheme="minorBidi"/>
-          <w:sz w:val="22"/>
-          <w:szCs w:val="22"/>
-        </w:rPr>
-        <w:br/>
-      </w:r>
-      <w:proofErr w:type="spellStart"/>
-      <w:r>
-        <w:rPr>
-          <w:rFonts w:asciiTheme="minorHAnsi" w:eastAsiaTheme="minorHAnsi" w:hAnsiTheme="minorHAnsi" w:cstheme="minorBidi"/>
-          <w:b/>
-          <w:bCs/>
-          <w:sz w:val="22"/>
-          <w:szCs w:val="22"/>
-        </w:rPr>
-        <w:t>IngameState</w:t>
-      </w:r>
-      <w:proofErr w:type="spellEnd"/>
-      <w:r>
-        <w:rPr>
-          <w:rFonts w:asciiTheme="minorHAnsi" w:eastAsiaTheme="minorHAnsi" w:hAnsiTheme="minorHAnsi" w:cstheme="minorBidi"/>
-          <w:sz w:val="22"/>
-          <w:szCs w:val="22"/>
-        </w:rPr>
-        <w:t xml:space="preserve">: Enable player input, spawn a big loud noise and open players’ spawn gates. Open the Capture Point and store the amount of capture time both teams have. When one of the team reaches max score, asks </w:t>
-      </w:r>
-      <w:proofErr w:type="spellStart"/>
-      <w:r>
-        <w:rPr>
-          <w:rFonts w:asciiTheme="minorHAnsi" w:eastAsiaTheme="minorHAnsi" w:hAnsiTheme="minorHAnsi" w:cstheme="minorBidi"/>
-          <w:sz w:val="22"/>
-          <w:szCs w:val="22"/>
-        </w:rPr>
-        <w:t>KotH</w:t>
-      </w:r>
-      <w:proofErr w:type="spellEnd"/>
-      <w:r>
-        <w:rPr>
-          <w:rFonts w:asciiTheme="minorHAnsi" w:eastAsiaTheme="minorHAnsi" w:hAnsiTheme="minorHAnsi" w:cstheme="minorBidi"/>
-          <w:sz w:val="22"/>
-          <w:szCs w:val="22"/>
-        </w:rPr>
-        <w:t xml:space="preserve"> to switch to </w:t>
-      </w:r>
-      <w:proofErr w:type="spellStart"/>
-      <w:r>
-        <w:rPr>
-          <w:rFonts w:asciiTheme="minorHAnsi" w:eastAsiaTheme="minorHAnsi" w:hAnsiTheme="minorHAnsi" w:cstheme="minorBidi"/>
-          <w:sz w:val="22"/>
-          <w:szCs w:val="22"/>
-        </w:rPr>
-        <w:t>EndgameState</w:t>
-      </w:r>
-      <w:proofErr w:type="spellEnd"/>
-      <w:r>
-        <w:rPr>
-          <w:rFonts w:asciiTheme="minorHAnsi" w:eastAsiaTheme="minorHAnsi" w:hAnsiTheme="minorHAnsi" w:cstheme="minorBidi"/>
-          <w:sz w:val="22"/>
-          <w:szCs w:val="22"/>
-        </w:rPr>
-        <w:t>.</w:t>
-      </w:r>
-      <w:r>
-        <w:rPr>
-          <w:rFonts w:asciiTheme="minorHAnsi" w:eastAsiaTheme="minorHAnsi" w:hAnsiTheme="minorHAnsi" w:cstheme="minorBidi"/>
-          <w:sz w:val="22"/>
-          <w:szCs w:val="22"/>
-        </w:rPr>
-        <w:br/>
-      </w:r>
-      <w:proofErr w:type="spellStart"/>
-      <w:r>
-        <w:rPr>
-          <w:rFonts w:asciiTheme="minorHAnsi" w:eastAsiaTheme="minorHAnsi" w:hAnsiTheme="minorHAnsi" w:cstheme="minorBidi"/>
-          <w:b/>
-          <w:bCs/>
-          <w:sz w:val="22"/>
-          <w:szCs w:val="22"/>
-        </w:rPr>
-        <w:t>EndgameState</w:t>
-      </w:r>
-      <w:proofErr w:type="spellEnd"/>
-      <w:r>
-        <w:rPr>
-          <w:rFonts w:asciiTheme="minorHAnsi" w:eastAsiaTheme="minorHAnsi" w:hAnsiTheme="minorHAnsi" w:cstheme="minorBidi"/>
-          <w:sz w:val="22"/>
-          <w:szCs w:val="22"/>
-        </w:rPr>
-        <w:t xml:space="preserve">: Destroy every player’s </w:t>
-      </w:r>
-      <w:proofErr w:type="gramStart"/>
-      <w:r>
-        <w:rPr>
-          <w:rFonts w:asciiTheme="minorHAnsi" w:eastAsiaTheme="minorHAnsi" w:hAnsiTheme="minorHAnsi" w:cstheme="minorBidi"/>
-          <w:sz w:val="22"/>
-          <w:szCs w:val="22"/>
-        </w:rPr>
-        <w:t>characters</w:t>
-      </w:r>
-      <w:proofErr w:type="gramEnd"/>
-      <w:r>
-        <w:rPr>
-          <w:rFonts w:asciiTheme="minorHAnsi" w:eastAsiaTheme="minorHAnsi" w:hAnsiTheme="minorHAnsi" w:cstheme="minorBidi"/>
-          <w:sz w:val="22"/>
-          <w:szCs w:val="22"/>
-        </w:rPr>
-        <w:t xml:space="preserve"> and starts a cinematic showing the </w:t>
-      </w:r>
-      <w:proofErr w:type="spellStart"/>
-      <w:r>
-        <w:rPr>
-          <w:rFonts w:asciiTheme="minorHAnsi" w:eastAsiaTheme="minorHAnsi" w:hAnsiTheme="minorHAnsi" w:cstheme="minorBidi"/>
-          <w:sz w:val="22"/>
-          <w:szCs w:val="22"/>
-        </w:rPr>
-        <w:t>PlayOfTheGame</w:t>
-      </w:r>
-      <w:proofErr w:type="spellEnd"/>
-      <w:r>
-        <w:rPr>
-          <w:rFonts w:asciiTheme="minorHAnsi" w:eastAsiaTheme="minorHAnsi" w:hAnsiTheme="minorHAnsi" w:cstheme="minorBidi"/>
-          <w:sz w:val="22"/>
-          <w:szCs w:val="22"/>
-        </w:rPr>
-        <w:t xml:space="preserve"> then asks </w:t>
-      </w:r>
-      <w:proofErr w:type="spellStart"/>
-      <w:r>
-        <w:rPr>
-          <w:rFonts w:asciiTheme="minorHAnsi" w:eastAsiaTheme="minorHAnsi" w:hAnsiTheme="minorHAnsi" w:cstheme="minorBidi"/>
-          <w:sz w:val="22"/>
-          <w:szCs w:val="22"/>
-        </w:rPr>
-        <w:t>KotH</w:t>
-      </w:r>
-      <w:proofErr w:type="spellEnd"/>
-      <w:r>
-        <w:rPr>
-          <w:rFonts w:asciiTheme="minorHAnsi" w:eastAsiaTheme="minorHAnsi" w:hAnsiTheme="minorHAnsi" w:cstheme="minorBidi"/>
-          <w:sz w:val="22"/>
-          <w:szCs w:val="22"/>
-        </w:rPr>
-        <w:t xml:space="preserve"> to rotate to </w:t>
-      </w:r>
-      <w:proofErr w:type="spellStart"/>
-      <w:r>
-        <w:rPr>
-          <w:rFonts w:asciiTheme="minorHAnsi" w:eastAsiaTheme="minorHAnsi" w:hAnsiTheme="minorHAnsi" w:cstheme="minorBidi"/>
-          <w:sz w:val="22"/>
-          <w:szCs w:val="22"/>
-        </w:rPr>
-        <w:t>ScoreGameState</w:t>
-      </w:r>
-      <w:proofErr w:type="spellEnd"/>
-      <w:r>
-        <w:rPr>
-          <w:rFonts w:asciiTheme="minorHAnsi" w:eastAsiaTheme="minorHAnsi" w:hAnsiTheme="minorHAnsi" w:cstheme="minorBidi"/>
-          <w:sz w:val="22"/>
-          <w:szCs w:val="22"/>
-        </w:rPr>
-        <w:t xml:space="preserve"> etc.</w:t>
-      </w:r>
-    </w:p>
-    <w:p>
-      <w:pPr>
-        <w:pStyle w:val="NormalWeb"/>
-        <w:spacing w:before="0" w:beforeAutospacing="0" w:after="0" w:afterAutospacing="0"/>
-        <w:ind w:left="1440"/>
-        <w:rPr>
-          <w:rFonts w:asciiTheme="minorHAnsi" w:eastAsiaTheme="minorHAnsi" w:hAnsiTheme="minorHAnsi" w:cstheme="minorBidi"/>
-          <w:sz w:val="22"/>
-          <w:szCs w:val="22"/>
-        </w:rPr>
-      </w:pPr>
-      <w:proofErr w:type="spellStart"/>
-      <w:r>
-        <w:rPr>
-          <w:rFonts w:asciiTheme="minorHAnsi" w:eastAsiaTheme="minorHAnsi" w:hAnsiTheme="minorHAnsi" w:cstheme="minorBidi"/>
-          <w:b/>
-          <w:bCs/>
-          <w:sz w:val="22"/>
-          <w:szCs w:val="22"/>
-        </w:rPr>
-        <w:t>PlayerController</w:t>
-      </w:r>
-      <w:proofErr w:type="spellEnd"/>
-      <w:r>
-        <w:rPr>
-          <w:rFonts w:asciiTheme="minorHAnsi" w:eastAsiaTheme="minorHAnsi" w:hAnsiTheme="minorHAnsi" w:cstheme="minorBidi"/>
-          <w:sz w:val="22"/>
-          <w:szCs w:val="22"/>
-        </w:rPr>
-        <w:t> - HUD, Camera, Mouse, Keyboard, Gamepad, Inputs calling actions on the Character.</w:t>
-      </w:r>
-    </w:p>
-    <w:p>
-      <w:pPr>
-        <w:pStyle w:val="NormalWeb"/>
-        <w:spacing w:before="0" w:beforeAutospacing="0" w:after="0" w:afterAutospacing="0"/>
-        <w:ind w:left="1440"/>
-        <w:rPr>
-          <w:rFonts w:asciiTheme="minorHAnsi" w:eastAsiaTheme="minorHAnsi" w:hAnsiTheme="minorHAnsi" w:cstheme="minorBidi"/>
-          <w:sz w:val="22"/>
-          <w:szCs w:val="22"/>
-        </w:rPr>
-      </w:pPr>
-      <w:proofErr w:type="spellStart"/>
-      <w:r>
-        <w:rPr>
-          <w:rFonts w:asciiTheme="minorHAnsi" w:eastAsiaTheme="minorHAnsi" w:hAnsiTheme="minorHAnsi" w:cstheme="minorBidi"/>
-          <w:b/>
-          <w:bCs/>
-          <w:sz w:val="22"/>
-          <w:szCs w:val="22"/>
-        </w:rPr>
-        <w:t>PlayerCharacter</w:t>
-      </w:r>
-      <w:proofErr w:type="spellEnd"/>
-      <w:r>
-        <w:rPr>
-          <w:rFonts w:asciiTheme="minorHAnsi" w:eastAsiaTheme="minorHAnsi" w:hAnsiTheme="minorHAnsi" w:cstheme="minorBidi"/>
-          <w:sz w:val="22"/>
-          <w:szCs w:val="22"/>
-        </w:rPr>
-        <w:t xml:space="preserve"> - Actions in response of Controller’s input + Holds personal </w:t>
-      </w:r>
-      <w:proofErr w:type="spellStart"/>
-      <w:r>
-        <w:rPr>
-          <w:rFonts w:asciiTheme="minorHAnsi" w:eastAsiaTheme="minorHAnsi" w:hAnsiTheme="minorHAnsi" w:cstheme="minorBidi"/>
-          <w:sz w:val="22"/>
-          <w:szCs w:val="22"/>
-        </w:rPr>
-        <w:t>infos</w:t>
-      </w:r>
-      <w:proofErr w:type="spellEnd"/>
-      <w:r>
-        <w:rPr>
-          <w:rFonts w:asciiTheme="minorHAnsi" w:eastAsiaTheme="minorHAnsi" w:hAnsiTheme="minorHAnsi" w:cstheme="minorBidi"/>
-          <w:sz w:val="22"/>
-          <w:szCs w:val="22"/>
-        </w:rPr>
-        <w:t xml:space="preserve"> and stats (Health, Ammo - but Ammo might on your Weapon Class if you can switch Weapons).</w:t>
-      </w:r>
-    </w:p>
-    <w:p>
-      <w:pPr>
-        <w:pStyle w:val="NormalWeb"/>
-        <w:spacing w:before="0" w:beforeAutospacing="0" w:after="0" w:afterAutospacing="0"/>
-        <w:ind w:left="1440"/>
-        <w:rPr>
-          <w:rFonts w:asciiTheme="minorHAnsi" w:eastAsiaTheme="minorHAnsi" w:hAnsiTheme="minorHAnsi" w:cstheme="minorBidi"/>
-          <w:sz w:val="22"/>
-          <w:szCs w:val="22"/>
-        </w:rPr>
-      </w:pPr>
-      <w:proofErr w:type="spellStart"/>
-      <w:r>
-        <w:rPr>
-          <w:rFonts w:asciiTheme="minorHAnsi" w:eastAsiaTheme="minorHAnsi" w:hAnsiTheme="minorHAnsi" w:cstheme="minorBidi"/>
-          <w:b/>
-          <w:bCs/>
-          <w:sz w:val="22"/>
-          <w:szCs w:val="22"/>
-        </w:rPr>
-        <w:t>PlayerState</w:t>
-      </w:r>
-      <w:proofErr w:type="spellEnd"/>
-      <w:r>
-        <w:rPr>
-          <w:rFonts w:asciiTheme="minorHAnsi" w:eastAsiaTheme="minorHAnsi" w:hAnsiTheme="minorHAnsi" w:cstheme="minorBidi"/>
-          <w:sz w:val="22"/>
-          <w:szCs w:val="22"/>
-        </w:rPr>
-        <w:t xml:space="preserve"> - Holds every variable non related to the </w:t>
-      </w:r>
-      <w:proofErr w:type="spellStart"/>
-      <w:r>
-        <w:rPr>
-          <w:rFonts w:asciiTheme="minorHAnsi" w:eastAsiaTheme="minorHAnsi" w:hAnsiTheme="minorHAnsi" w:cstheme="minorBidi"/>
-          <w:sz w:val="22"/>
-          <w:szCs w:val="22"/>
-        </w:rPr>
-        <w:t>PlayerCharacter</w:t>
-      </w:r>
-      <w:proofErr w:type="spellEnd"/>
-      <w:r>
-        <w:rPr>
-          <w:rFonts w:asciiTheme="minorHAnsi" w:eastAsiaTheme="minorHAnsi" w:hAnsiTheme="minorHAnsi" w:cstheme="minorBidi"/>
-          <w:sz w:val="22"/>
-          <w:szCs w:val="22"/>
-        </w:rPr>
-        <w:t xml:space="preserve"> that needs to be known by everyone (best scores, current killing streak, player name…).</w:t>
-      </w:r>
-    </w:p>
-    <w:p>
-      <w:pPr>
-        <w:pStyle w:val="NormalWeb"/>
-        <w:spacing w:before="0" w:beforeAutospacing="0" w:after="0" w:afterAutospacing="0"/>
-        <w:ind w:left="1440"/>
-        <w:rPr>
-          <w:rFonts w:asciiTheme="minorHAnsi" w:eastAsiaTheme="minorHAnsi" w:hAnsiTheme="minorHAnsi" w:cstheme="minorBidi"/>
-          <w:b/>
-          <w:bCs/>
-          <w:sz w:val="22"/>
-          <w:szCs w:val="22"/>
-        </w:rPr>
-      </w:pPr>
-    </w:p>
-    <w:p>
-      <w:pPr>
-        <w:pStyle w:val="NormalWeb"/>
-        <w:spacing w:before="0" w:beforeAutospacing="0" w:after="0" w:afterAutospacing="0"/>
-        <w:ind w:left="1440"/>
-        <w:rPr>
-          <w:rFonts w:asciiTheme="minorHAnsi" w:eastAsiaTheme="minorHAnsi" w:hAnsiTheme="minorHAnsi" w:cstheme="minorBidi"/>
-          <w:i/>
-          <w:iCs/>
-          <w:sz w:val="22"/>
-          <w:szCs w:val="22"/>
-        </w:rPr>
-      </w:pPr>
-      <w:r>
-        <w:rPr>
-          <w:rFonts w:asciiTheme="minorHAnsi" w:eastAsiaTheme="minorHAnsi" w:hAnsiTheme="minorHAnsi" w:cstheme="minorBidi"/>
-          <w:i/>
-          <w:iCs/>
-          <w:sz w:val="22"/>
-          <w:szCs w:val="22"/>
-        </w:rPr>
-        <w:t>Where would you put functionality like in-game time and date, upgrades as in a tech tree and in-game player cash amount?</w:t>
-      </w:r>
-    </w:p>
-    <w:p>
-      <w:pPr>
-        <w:pStyle w:val="NormalWeb"/>
-        <w:spacing w:before="0" w:beforeAutospacing="0" w:after="0" w:afterAutospacing="0"/>
-        <w:ind w:left="1440"/>
-        <w:rPr>
-          <w:rFonts w:asciiTheme="minorHAnsi" w:eastAsiaTheme="minorHAnsi" w:hAnsiTheme="minorHAnsi" w:cstheme="minorBidi"/>
-          <w:sz w:val="22"/>
-          <w:szCs w:val="22"/>
-        </w:rPr>
-      </w:pPr>
-      <w:r>
-        <w:rPr>
-          <w:rFonts w:asciiTheme="minorHAnsi" w:eastAsiaTheme="minorHAnsi" w:hAnsiTheme="minorHAnsi" w:cstheme="minorBidi"/>
-          <w:sz w:val="22"/>
-          <w:szCs w:val="22"/>
-        </w:rPr>
-        <w:lastRenderedPageBreak/>
-        <w:t xml:space="preserve">If you are going for a single player game, I would suggest putting these variables in a </w:t>
-      </w:r>
-      <w:proofErr w:type="spellStart"/>
-      <w:r>
-        <w:rPr>
-          <w:rFonts w:asciiTheme="minorHAnsi" w:eastAsiaTheme="minorHAnsi" w:hAnsiTheme="minorHAnsi" w:cstheme="minorBidi"/>
-          <w:sz w:val="22"/>
-          <w:szCs w:val="22"/>
-        </w:rPr>
-        <w:t>SaveGame</w:t>
-      </w:r>
-      <w:proofErr w:type="spellEnd"/>
-      <w:r>
-        <w:rPr>
-          <w:rFonts w:asciiTheme="minorHAnsi" w:eastAsiaTheme="minorHAnsi" w:hAnsiTheme="minorHAnsi" w:cstheme="minorBidi"/>
-          <w:sz w:val="22"/>
-          <w:szCs w:val="22"/>
-        </w:rPr>
-        <w:t xml:space="preserve"> file utilizing your Game Instance. However, for multiplayer, you would need to store those in a Database and retrieve them using the Game Instance. From there, I would utilize in-game time within the Game State and the other variables within the Player State.</w:t>
-      </w:r>
-    </w:p>
-    <w:p>
-      <w:pPr>
-        <w:pStyle w:val="NormalWeb"/>
-        <w:spacing w:before="0" w:beforeAutospacing="0" w:after="0" w:afterAutospacing="0"/>
-        <w:ind w:left="1440"/>
-        <w:rPr>
-          <w:rFonts w:asciiTheme="minorHAnsi" w:eastAsiaTheme="minorHAnsi" w:hAnsiTheme="minorHAnsi" w:cstheme="minorBidi"/>
-          <w:sz w:val="22"/>
-          <w:szCs w:val="22"/>
-        </w:rPr>
-      </w:pPr>
-    </w:p>
-    <w:p>
-      <w:pPr>
-        <w:pStyle w:val="NormalWeb"/>
-        <w:spacing w:before="0" w:beforeAutospacing="0" w:after="0" w:afterAutospacing="0"/>
-        <w:ind w:left="1440"/>
-        <w:rPr>
-          <w:rFonts w:asciiTheme="minorHAnsi" w:eastAsiaTheme="minorHAnsi" w:hAnsiTheme="minorHAnsi" w:cstheme="minorBidi"/>
-          <w:sz w:val="22"/>
-          <w:szCs w:val="22"/>
-        </w:rPr>
-      </w:pPr>
-      <w:r>
-        <w:rPr>
-          <w:rFonts w:asciiTheme="minorHAnsi" w:eastAsiaTheme="minorHAnsi" w:hAnsiTheme="minorHAnsi" w:cstheme="minorBidi"/>
-          <w:sz w:val="22"/>
-          <w:szCs w:val="22"/>
-        </w:rPr>
-        <w:t>H</w:t>
-      </w:r>
-      <w:r>
-        <w:rPr>
-          <w:rFonts w:asciiTheme="minorHAnsi" w:eastAsiaTheme="minorHAnsi" w:hAnsiTheme="minorHAnsi" w:cstheme="minorBidi"/>
-          <w:sz w:val="22"/>
-          <w:szCs w:val="22"/>
-        </w:rPr>
-        <w:t>aving a parent class “</w:t>
-      </w:r>
-      <w:proofErr w:type="spellStart"/>
-      <w:r>
-        <w:rPr>
-          <w:rFonts w:asciiTheme="minorHAnsi" w:eastAsiaTheme="minorHAnsi" w:hAnsiTheme="minorHAnsi" w:cstheme="minorBidi"/>
-          <w:sz w:val="22"/>
-          <w:szCs w:val="22"/>
-        </w:rPr>
-        <w:t>GameState</w:t>
-      </w:r>
-      <w:proofErr w:type="spellEnd"/>
-      <w:r>
-        <w:rPr>
-          <w:rFonts w:asciiTheme="minorHAnsi" w:eastAsiaTheme="minorHAnsi" w:hAnsiTheme="minorHAnsi" w:cstheme="minorBidi"/>
-          <w:sz w:val="22"/>
-          <w:szCs w:val="22"/>
-        </w:rPr>
-        <w:t>” containing all the logic and utility functions which are going to be </w:t>
-      </w:r>
-      <w:r>
-        <w:rPr>
-          <w:rFonts w:asciiTheme="minorHAnsi" w:eastAsiaTheme="minorHAnsi" w:hAnsiTheme="minorHAnsi" w:cstheme="minorBidi"/>
-          <w:b/>
-          <w:bCs/>
-          <w:sz w:val="22"/>
-          <w:szCs w:val="22"/>
-        </w:rPr>
-        <w:t>shared</w:t>
-      </w:r>
-      <w:r>
-        <w:rPr>
-          <w:rFonts w:asciiTheme="minorHAnsi" w:eastAsiaTheme="minorHAnsi" w:hAnsiTheme="minorHAnsi" w:cstheme="minorBidi"/>
-          <w:sz w:val="22"/>
-          <w:szCs w:val="22"/>
-        </w:rPr>
-        <w:t> by all your game states.</w:t>
-      </w:r>
-    </w:p>
-    <w:p>
-      <w:pPr>
-        <w:pStyle w:val="NormalWeb"/>
-        <w:spacing w:before="0" w:beforeAutospacing="0" w:after="0" w:afterAutospacing="0"/>
-        <w:ind w:left="1440"/>
-        <w:rPr>
-          <w:rFonts w:asciiTheme="minorHAnsi" w:eastAsiaTheme="minorHAnsi" w:hAnsiTheme="minorHAnsi" w:cstheme="minorBidi"/>
-          <w:sz w:val="22"/>
-          <w:szCs w:val="22"/>
-        </w:rPr>
-      </w:pPr>
-      <w:r>
-        <w:rPr>
-          <w:rFonts w:asciiTheme="minorHAnsi" w:eastAsiaTheme="minorHAnsi" w:hAnsiTheme="minorHAnsi" w:cstheme="minorBidi"/>
-          <w:sz w:val="22"/>
-          <w:szCs w:val="22"/>
-        </w:rPr>
-        <w:t>Then create child classes of your parent “</w:t>
-      </w:r>
-      <w:proofErr w:type="spellStart"/>
-      <w:r>
-        <w:rPr>
-          <w:rFonts w:asciiTheme="minorHAnsi" w:eastAsiaTheme="minorHAnsi" w:hAnsiTheme="minorHAnsi" w:cstheme="minorBidi"/>
-          <w:sz w:val="22"/>
-          <w:szCs w:val="22"/>
-        </w:rPr>
-        <w:t>GameState</w:t>
-      </w:r>
-      <w:proofErr w:type="spellEnd"/>
-      <w:r>
-        <w:rPr>
-          <w:rFonts w:asciiTheme="minorHAnsi" w:eastAsiaTheme="minorHAnsi" w:hAnsiTheme="minorHAnsi" w:cstheme="minorBidi"/>
-          <w:sz w:val="22"/>
-          <w:szCs w:val="22"/>
-        </w:rPr>
-        <w:t>” which have their **specific **features.</w:t>
-      </w:r>
-    </w:p>
-    <w:p>
-      <w:pPr>
-        <w:pStyle w:val="NormalWeb"/>
-        <w:spacing w:before="0" w:beforeAutospacing="0" w:after="0" w:afterAutospacing="0"/>
-        <w:ind w:left="1440"/>
-        <w:rPr>
-          <w:rFonts w:asciiTheme="minorHAnsi" w:eastAsiaTheme="minorHAnsi" w:hAnsiTheme="minorHAnsi" w:cstheme="minorBidi"/>
-          <w:sz w:val="22"/>
-          <w:szCs w:val="22"/>
-        </w:rPr>
-      </w:pPr>
-      <w:r>
-        <w:rPr>
-          <w:rFonts w:asciiTheme="minorHAnsi" w:eastAsiaTheme="minorHAnsi" w:hAnsiTheme="minorHAnsi" w:cstheme="minorBidi"/>
-          <w:sz w:val="22"/>
-          <w:szCs w:val="22"/>
-        </w:rPr>
-        <w:t>Then spawn the proper state when required.</w:t>
-      </w:r>
-    </w:p>
-    <w:p>
-      <w:pPr>
-        <w:pStyle w:val="NormalWeb"/>
-        <w:spacing w:before="0" w:beforeAutospacing="0" w:after="0" w:afterAutospacing="0"/>
-        <w:ind w:left="1440"/>
-        <w:rPr>
-          <w:rFonts w:asciiTheme="minorHAnsi" w:eastAsiaTheme="minorHAnsi" w:hAnsiTheme="minorHAnsi" w:cstheme="minorBidi"/>
-          <w:sz w:val="22"/>
-          <w:szCs w:val="22"/>
-        </w:rPr>
-      </w:pPr>
-    </w:p>
-    <w:p>
-      <w:pPr>
-        <w:pStyle w:val="NormalWeb"/>
-        <w:spacing w:before="0" w:beforeAutospacing="0" w:after="0" w:afterAutospacing="0"/>
-        <w:ind w:left="1440"/>
-        <w:rPr>
-          <w:rFonts w:asciiTheme="minorHAnsi" w:eastAsiaTheme="minorHAnsi" w:hAnsiTheme="minorHAnsi" w:cstheme="minorBidi"/>
-          <w:sz w:val="22"/>
-          <w:szCs w:val="22"/>
-        </w:rPr>
-      </w:pPr>
-      <w:r>
-        <w:rPr>
-          <w:rFonts w:asciiTheme="minorHAnsi" w:eastAsiaTheme="minorHAnsi" w:hAnsiTheme="minorHAnsi" w:cstheme="minorBidi"/>
-          <w:sz w:val="22"/>
-          <w:szCs w:val="22"/>
-        </w:rPr>
-        <w:t>H</w:t>
-      </w:r>
-      <w:r>
-        <w:rPr>
-          <w:rFonts w:asciiTheme="minorHAnsi" w:eastAsiaTheme="minorHAnsi" w:hAnsiTheme="minorHAnsi" w:cstheme="minorBidi"/>
-          <w:sz w:val="22"/>
-          <w:szCs w:val="22"/>
-        </w:rPr>
-        <w:t>av</w:t>
-      </w:r>
-      <w:r>
-        <w:rPr>
-          <w:rFonts w:asciiTheme="minorHAnsi" w:eastAsiaTheme="minorHAnsi" w:hAnsiTheme="minorHAnsi" w:cstheme="minorBidi"/>
-          <w:sz w:val="22"/>
-          <w:szCs w:val="22"/>
-        </w:rPr>
-        <w:t>ing</w:t>
-      </w:r>
-      <w:r>
-        <w:rPr>
-          <w:rFonts w:asciiTheme="minorHAnsi" w:eastAsiaTheme="minorHAnsi" w:hAnsiTheme="minorHAnsi" w:cstheme="minorBidi"/>
-          <w:sz w:val="22"/>
-          <w:szCs w:val="22"/>
-        </w:rPr>
-        <w:t xml:space="preserve"> an </w:t>
-      </w:r>
-      <w:proofErr w:type="spellStart"/>
-      <w:r>
-        <w:rPr>
-          <w:rFonts w:asciiTheme="minorHAnsi" w:eastAsiaTheme="minorHAnsi" w:hAnsiTheme="minorHAnsi" w:cstheme="minorBidi"/>
-          <w:sz w:val="22"/>
-          <w:szCs w:val="22"/>
-        </w:rPr>
-        <w:t>oauth</w:t>
-      </w:r>
-      <w:proofErr w:type="spellEnd"/>
-      <w:r>
-        <w:rPr>
-          <w:rFonts w:asciiTheme="minorHAnsi" w:eastAsiaTheme="minorHAnsi" w:hAnsiTheme="minorHAnsi" w:cstheme="minorBidi"/>
-          <w:sz w:val="22"/>
-          <w:szCs w:val="22"/>
-        </w:rPr>
-        <w:t xml:space="preserve"> server holding user accounts. Users will login with my service and receive an </w:t>
-      </w:r>
-      <w:proofErr w:type="spellStart"/>
-      <w:r>
-        <w:rPr>
-          <w:rFonts w:asciiTheme="minorHAnsi" w:eastAsiaTheme="minorHAnsi" w:hAnsiTheme="minorHAnsi" w:cstheme="minorBidi"/>
-          <w:sz w:val="22"/>
-          <w:szCs w:val="22"/>
-        </w:rPr>
-        <w:t>oauth</w:t>
-      </w:r>
-      <w:proofErr w:type="spellEnd"/>
-      <w:r>
-        <w:rPr>
-          <w:rFonts w:asciiTheme="minorHAnsi" w:eastAsiaTheme="minorHAnsi" w:hAnsiTheme="minorHAnsi" w:cstheme="minorBidi"/>
-          <w:sz w:val="22"/>
-          <w:szCs w:val="22"/>
-        </w:rPr>
-        <w:t xml:space="preserve"> token.</w:t>
-      </w:r>
-    </w:p>
-    <w:p>
-      <w:pPr>
-        <w:pStyle w:val="NormalWeb"/>
-        <w:spacing w:before="0" w:beforeAutospacing="0" w:after="0" w:afterAutospacing="0"/>
-        <w:ind w:left="1440"/>
-        <w:rPr>
-          <w:rFonts w:asciiTheme="minorHAnsi" w:eastAsiaTheme="minorHAnsi" w:hAnsiTheme="minorHAnsi" w:cstheme="minorBidi"/>
-          <w:sz w:val="22"/>
-          <w:szCs w:val="22"/>
-        </w:rPr>
-      </w:pPr>
-      <w:r>
-        <w:rPr>
-          <w:rFonts w:asciiTheme="minorHAnsi" w:eastAsiaTheme="minorHAnsi" w:hAnsiTheme="minorHAnsi" w:cstheme="minorBidi"/>
-          <w:sz w:val="22"/>
-          <w:szCs w:val="22"/>
-        </w:rPr>
-        <w:t>Where would be the appropriate places to</w:t>
-      </w:r>
-    </w:p>
-    <w:p>
-      <w:pPr>
-        <w:pStyle w:val="NormalWeb"/>
-        <w:spacing w:before="0" w:beforeAutospacing="0" w:after="0" w:afterAutospacing="0"/>
-        <w:ind w:left="1440"/>
-        <w:rPr>
-          <w:rFonts w:asciiTheme="minorHAnsi" w:eastAsiaTheme="minorHAnsi" w:hAnsiTheme="minorHAnsi" w:cstheme="minorBidi"/>
-          <w:sz w:val="22"/>
-          <w:szCs w:val="22"/>
-        </w:rPr>
-      </w:pPr>
-      <w:r>
-        <w:rPr>
-          <w:rFonts w:asciiTheme="minorHAnsi" w:eastAsiaTheme="minorHAnsi" w:hAnsiTheme="minorHAnsi" w:cstheme="minorBidi"/>
-          <w:sz w:val="22"/>
-          <w:szCs w:val="22"/>
-        </w:rPr>
-        <w:t>Check for previous user session and decide to load game or show login</w:t>
-      </w:r>
-      <w:r>
-        <w:rPr>
-          <w:rFonts w:asciiTheme="minorHAnsi" w:eastAsiaTheme="minorHAnsi" w:hAnsiTheme="minorHAnsi" w:cstheme="minorBidi"/>
-          <w:sz w:val="22"/>
-          <w:szCs w:val="22"/>
-        </w:rPr>
-        <w:t>?</w:t>
-      </w:r>
-    </w:p>
-    <w:p>
-      <w:pPr>
-        <w:pStyle w:val="NormalWeb"/>
-        <w:spacing w:before="0" w:beforeAutospacing="0" w:after="0" w:afterAutospacing="0"/>
-        <w:ind w:left="1440"/>
-        <w:rPr>
-          <w:rFonts w:asciiTheme="minorHAnsi" w:eastAsiaTheme="minorHAnsi" w:hAnsiTheme="minorHAnsi" w:cstheme="minorBidi"/>
-          <w:sz w:val="22"/>
-          <w:szCs w:val="22"/>
-        </w:rPr>
-      </w:pPr>
-      <w:r>
-        <w:rPr>
-          <w:rFonts w:asciiTheme="minorHAnsi" w:eastAsiaTheme="minorHAnsi" w:hAnsiTheme="minorHAnsi" w:cstheme="minorBidi"/>
-          <w:sz w:val="22"/>
-          <w:szCs w:val="22"/>
-        </w:rPr>
-        <w:t>Create the Login interface if user not already logged in</w:t>
-      </w:r>
-      <w:r>
-        <w:rPr>
-          <w:rFonts w:asciiTheme="minorHAnsi" w:eastAsiaTheme="minorHAnsi" w:hAnsiTheme="minorHAnsi" w:cstheme="minorBidi"/>
-          <w:sz w:val="22"/>
-          <w:szCs w:val="22"/>
-        </w:rPr>
-        <w:t>?</w:t>
-      </w:r>
-    </w:p>
-    <w:p>
-      <w:pPr>
-        <w:pStyle w:val="NormalWeb"/>
-        <w:spacing w:before="0" w:beforeAutospacing="0" w:after="0" w:afterAutospacing="0"/>
-        <w:ind w:left="1440"/>
-        <w:rPr>
-          <w:rFonts w:asciiTheme="minorHAnsi" w:eastAsiaTheme="minorHAnsi" w:hAnsiTheme="minorHAnsi" w:cstheme="minorBidi"/>
-          <w:sz w:val="22"/>
-          <w:szCs w:val="22"/>
-        </w:rPr>
-      </w:pPr>
-      <w:r>
-        <w:rPr>
-          <w:rFonts w:asciiTheme="minorHAnsi" w:eastAsiaTheme="minorHAnsi" w:hAnsiTheme="minorHAnsi" w:cstheme="minorBidi"/>
-          <w:sz w:val="22"/>
-          <w:szCs w:val="22"/>
-        </w:rPr>
-        <w:t>Process user login input and submit to server</w:t>
-      </w:r>
-      <w:r>
-        <w:rPr>
-          <w:rFonts w:asciiTheme="minorHAnsi" w:eastAsiaTheme="minorHAnsi" w:hAnsiTheme="minorHAnsi" w:cstheme="minorBidi"/>
-          <w:sz w:val="22"/>
-          <w:szCs w:val="22"/>
-        </w:rPr>
-        <w:t>?</w:t>
-      </w:r>
-    </w:p>
-    <w:p>
-      <w:pPr>
-        <w:pStyle w:val="NormalWeb"/>
-        <w:spacing w:before="0" w:beforeAutospacing="0" w:after="0" w:afterAutospacing="0"/>
-        <w:ind w:left="1440"/>
-        <w:rPr>
-          <w:rFonts w:asciiTheme="minorHAnsi" w:eastAsiaTheme="minorHAnsi" w:hAnsiTheme="minorHAnsi" w:cstheme="minorBidi"/>
-          <w:sz w:val="22"/>
-          <w:szCs w:val="22"/>
-        </w:rPr>
-      </w:pPr>
-      <w:r>
-        <w:rPr>
-          <w:rFonts w:asciiTheme="minorHAnsi" w:eastAsiaTheme="minorHAnsi" w:hAnsiTheme="minorHAnsi" w:cstheme="minorBidi"/>
-          <w:sz w:val="22"/>
-          <w:szCs w:val="22"/>
-        </w:rPr>
-        <w:t>Process server response and</w:t>
-      </w:r>
-      <w:r>
-        <w:rPr>
-          <w:rFonts w:asciiTheme="minorHAnsi" w:eastAsiaTheme="minorHAnsi" w:hAnsiTheme="minorHAnsi" w:cstheme="minorBidi"/>
-          <w:sz w:val="22"/>
-          <w:szCs w:val="22"/>
-        </w:rPr>
-        <w:t xml:space="preserve"> </w:t>
-      </w:r>
-      <w:r>
-        <w:rPr>
-          <w:rFonts w:asciiTheme="minorHAnsi" w:eastAsiaTheme="minorHAnsi" w:hAnsiTheme="minorHAnsi" w:cstheme="minorBidi"/>
-          <w:sz w:val="22"/>
-          <w:szCs w:val="22"/>
-        </w:rPr>
-        <w:t>store user info and auth token for later use</w:t>
-      </w:r>
-      <w:r>
-        <w:rPr>
-          <w:rFonts w:asciiTheme="minorHAnsi" w:eastAsiaTheme="minorHAnsi" w:hAnsiTheme="minorHAnsi" w:cstheme="minorBidi"/>
-          <w:sz w:val="22"/>
-          <w:szCs w:val="22"/>
-        </w:rPr>
-        <w:t>?</w:t>
-      </w:r>
-    </w:p>
-    <w:p>
-      <w:pPr>
-        <w:pStyle w:val="NormalWeb"/>
-        <w:spacing w:before="0" w:beforeAutospacing="0" w:after="0" w:afterAutospacing="0"/>
-        <w:ind w:left="1440"/>
-        <w:rPr>
-          <w:rFonts w:asciiTheme="minorHAnsi" w:eastAsiaTheme="minorHAnsi" w:hAnsiTheme="minorHAnsi" w:cstheme="minorBidi"/>
-          <w:sz w:val="22"/>
-          <w:szCs w:val="22"/>
-        </w:rPr>
-      </w:pPr>
-    </w:p>
-    <w:p>
-      <w:pPr>
-        <w:pStyle w:val="NormalWeb"/>
-        <w:spacing w:before="0" w:beforeAutospacing="0" w:after="0" w:afterAutospacing="0"/>
-        <w:ind w:left="1440"/>
-        <w:rPr>
-          <w:rFonts w:asciiTheme="minorHAnsi" w:eastAsiaTheme="minorHAnsi" w:hAnsiTheme="minorHAnsi" w:cstheme="minorBidi"/>
-          <w:sz w:val="22"/>
-          <w:szCs w:val="22"/>
-        </w:rPr>
-      </w:pPr>
-    </w:p>
-    <w:p>
-      <w:pPr>
-        <w:pStyle w:val="NormalWeb"/>
-        <w:spacing w:before="0" w:beforeAutospacing="0" w:after="0" w:afterAutospacing="0"/>
-        <w:ind w:left="1440"/>
-        <w:rPr>
-          <w:rFonts w:asciiTheme="minorHAnsi" w:eastAsiaTheme="minorHAnsi" w:hAnsiTheme="minorHAnsi" w:cstheme="minorBidi"/>
-          <w:sz w:val="22"/>
-          <w:szCs w:val="22"/>
-        </w:rPr>
-      </w:pPr>
-      <w:r>
-        <w:rPr>
-          <w:rFonts w:asciiTheme="minorHAnsi" w:eastAsiaTheme="minorHAnsi" w:hAnsiTheme="minorHAnsi" w:cstheme="minorBidi"/>
-          <w:sz w:val="22"/>
-          <w:szCs w:val="22"/>
-        </w:rPr>
-        <w:t xml:space="preserve">From - </w:t>
-      </w:r>
-      <w:hyperlink r:id="rId51" w:history="1">
-        <w:r>
-          <w:rPr>
-            <w:rStyle w:val="Hyperlink"/>
-            <w:rFonts w:asciiTheme="minorHAnsi" w:eastAsiaTheme="minorHAnsi" w:hAnsiTheme="minorHAnsi" w:cstheme="minorBidi"/>
-            <w:sz w:val="22"/>
-            <w:szCs w:val="22"/>
-            <w:u w:val="none"/>
-          </w:rPr>
-          <w:t>https://forums.unrealengine.com/t/what-should-i-do-in-gamemode-gamestate-and-playerstate/93584/10</w:t>
-        </w:r>
-      </w:hyperlink>
-    </w:p>
-    <w:p>
-      <w:pPr>
-        <w:pStyle w:val="Heading2"/>
-      </w:pPr>
-      <w:bookmarkStart w:id="37" w:name="_Toc91823482"/>
-      <w:r>
         <w:t>Game Comparisons</w:t>
       </w:r>
       <w:bookmarkEnd w:id="37"/>
@@ -11660,7 +10044,6 @@
       <w:bookmarkStart w:id="43" w:name="_Toc91810592"/>
       <w:bookmarkStart w:id="44" w:name="_Toc91823487"/>
       <w:r>
-        <w:lastRenderedPageBreak/>
         <w:t xml:space="preserve">Implementation </w:t>
       </w:r>
       <w:r>
@@ -11962,6 +10345,7 @@
         <w:ind w:left="3600"/>
       </w:pPr>
       <w:r>
+        <w:lastRenderedPageBreak/>
         <w:t>Night Vision System</w:t>
       </w:r>
     </w:p>
@@ -12184,7 +10568,6 @@
         </w:numPr>
       </w:pPr>
       <w:r>
-        <w:lastRenderedPageBreak/>
         <w:t>Take advantage of </w:t>
       </w:r>
       <w:r>
@@ -12476,6 +10859,7 @@
         <w:rPr>
           <w:lang w:val="el-GR"/>
         </w:rPr>
+        <w:lastRenderedPageBreak/>
         <w:t>Ε</w:t>
       </w:r>
       <w:r>
@@ -12770,7 +11154,6 @@
                       <w:rPr>
                         <w:noProof/>
                       </w:rPr>
-                      <w:lastRenderedPageBreak/>
                       <w:t xml:space="preserve">[2] </w:t>
                     </w:r>
                   </w:p>
@@ -13209,6 +11592,7 @@
                       <w:rPr>
                         <w:noProof/>
                       </w:rPr>
+                      <w:lastRenderedPageBreak/>
                       <w:t xml:space="preserve">[10] </w:t>
                     </w:r>
                   </w:p>
@@ -13587,7 +11971,6 @@
                       <w:rPr>
                         <w:noProof/>
                       </w:rPr>
-                      <w:lastRenderedPageBreak/>
                       <w:t xml:space="preserve">[17] </w:t>
                     </w:r>
                   </w:p>
@@ -13939,7 +12322,6 @@
       </w:pPr>
       <w:bookmarkStart w:id="53" w:name="_Toc91823493"/>
       <w:r>
-        <w:lastRenderedPageBreak/>
         <w:t>Appendix</w:t>
       </w:r>
       <w:bookmarkEnd w:id="53"/>
@@ -13985,7 +12367,7 @@
                     </pic:cNvPicPr>
                   </pic:nvPicPr>
                   <pic:blipFill>
-                    <a:blip r:embed="rId52">
+                    <a:blip r:embed="rId51">
                       <a:extLst>
                         <a:ext uri="{28A0092B-C50C-407E-A947-70E740481C1C}">
                           <a14:useLocalDpi xmlns:a14="http://schemas.microsoft.com/office/drawing/2010/main" val="0"/>
@@ -14394,6 +12776,7 @@
                 <w:sz w:val="24"/>
                 <w:szCs w:val="24"/>
               </w:rPr>
+              <w:lastRenderedPageBreak/>
               <w:t>Actor</w:t>
             </w:r>
           </w:p>
@@ -14434,7 +12817,6 @@
                 <w:sz w:val="24"/>
                 <w:szCs w:val="24"/>
               </w:rPr>
-              <w:lastRenderedPageBreak/>
               <w:t>Shaders</w:t>
             </w:r>
           </w:p>
@@ -15023,6 +13405,1467 @@
       </w:tr>
     </w:tbl>
     <w:p/>
+    <w:p>
+      <w:pPr>
+        <w:pStyle w:val="Heading4"/>
+        <w:numPr>
+          <w:ilvl w:val="3"/>
+          <w:numId w:val="3"/>
+        </w:numPr>
+        <w:rPr>
+          <w:rFonts w:eastAsiaTheme="minorHAnsi"/>
+        </w:rPr>
+      </w:pPr>
+      <w:r>
+        <w:rPr>
+          <w:rFonts w:eastAsiaTheme="minorHAnsi"/>
+        </w:rPr>
+        <w:t>Examples Q&amp;A</w:t>
+      </w:r>
+    </w:p>
+    <w:p>
+      <w:pPr>
+        <w:pStyle w:val="NormalWeb"/>
+        <w:spacing w:before="0" w:beforeAutospacing="0" w:after="0" w:afterAutospacing="0"/>
+        <w:ind w:left="1440"/>
+        <w:rPr>
+          <w:rFonts w:asciiTheme="minorHAnsi" w:eastAsiaTheme="minorHAnsi" w:hAnsiTheme="minorHAnsi" w:cstheme="minorBidi"/>
+          <w:sz w:val="22"/>
+          <w:szCs w:val="22"/>
+        </w:rPr>
+      </w:pPr>
+      <w:r>
+        <w:rPr>
+          <w:rFonts w:asciiTheme="minorHAnsi" w:eastAsiaTheme="minorHAnsi" w:hAnsiTheme="minorHAnsi" w:cstheme="minorBidi"/>
+          <w:sz w:val="22"/>
+          <w:szCs w:val="22"/>
+        </w:rPr>
+        <w:t xml:space="preserve">In a Single Player </w:t>
+      </w:r>
+      <w:proofErr w:type="gramStart"/>
+      <w:r>
+        <w:rPr>
+          <w:rFonts w:asciiTheme="minorHAnsi" w:eastAsiaTheme="minorHAnsi" w:hAnsiTheme="minorHAnsi" w:cstheme="minorBidi"/>
+          <w:sz w:val="22"/>
+          <w:szCs w:val="22"/>
+        </w:rPr>
+        <w:t>Game</w:t>
+      </w:r>
+      <w:proofErr w:type="gramEnd"/>
+      <w:r>
+        <w:rPr>
+          <w:rFonts w:asciiTheme="minorHAnsi" w:eastAsiaTheme="minorHAnsi" w:hAnsiTheme="minorHAnsi" w:cstheme="minorBidi"/>
+          <w:sz w:val="22"/>
+          <w:szCs w:val="22"/>
+        </w:rPr>
+        <w:t xml:space="preserve"> it doesn’t really matter, since the Local </w:t>
+      </w:r>
+      <w:proofErr w:type="spellStart"/>
+      <w:r>
+        <w:rPr>
+          <w:rFonts w:asciiTheme="minorHAnsi" w:eastAsiaTheme="minorHAnsi" w:hAnsiTheme="minorHAnsi" w:cstheme="minorBidi"/>
+          <w:sz w:val="22"/>
+          <w:szCs w:val="22"/>
+        </w:rPr>
+        <w:t>Maschine</w:t>
+      </w:r>
+      <w:proofErr w:type="spellEnd"/>
+      <w:r>
+        <w:rPr>
+          <w:rFonts w:asciiTheme="minorHAnsi" w:eastAsiaTheme="minorHAnsi" w:hAnsiTheme="minorHAnsi" w:cstheme="minorBidi"/>
+          <w:sz w:val="22"/>
+          <w:szCs w:val="22"/>
+        </w:rPr>
+        <w:t xml:space="preserve"> is the Server.</w:t>
+      </w:r>
+    </w:p>
+    <w:p>
+      <w:pPr>
+        <w:pStyle w:val="NormalWeb"/>
+        <w:spacing w:before="0" w:beforeAutospacing="0" w:after="0" w:afterAutospacing="0"/>
+        <w:ind w:left="1440"/>
+        <w:rPr>
+          <w:rFonts w:asciiTheme="minorHAnsi" w:eastAsiaTheme="minorHAnsi" w:hAnsiTheme="minorHAnsi" w:cstheme="minorBidi"/>
+          <w:sz w:val="22"/>
+          <w:szCs w:val="22"/>
+        </w:rPr>
+      </w:pPr>
+      <w:r>
+        <w:rPr>
+          <w:rFonts w:asciiTheme="minorHAnsi" w:eastAsiaTheme="minorHAnsi" w:hAnsiTheme="minorHAnsi" w:cstheme="minorBidi"/>
+          <w:sz w:val="22"/>
+          <w:szCs w:val="22"/>
+        </w:rPr>
+        <w:t>It however makes a difference in Multiplayer.</w:t>
+      </w:r>
+      <w:r>
+        <w:rPr>
+          <w:rFonts w:asciiTheme="minorHAnsi" w:eastAsiaTheme="minorHAnsi" w:hAnsiTheme="minorHAnsi" w:cstheme="minorBidi"/>
+          <w:sz w:val="22"/>
+          <w:szCs w:val="22"/>
+        </w:rPr>
+        <w:br/>
+        <w:t xml:space="preserve">The </w:t>
+      </w:r>
+      <w:proofErr w:type="spellStart"/>
+      <w:r>
+        <w:rPr>
+          <w:rFonts w:asciiTheme="minorHAnsi" w:eastAsiaTheme="minorHAnsi" w:hAnsiTheme="minorHAnsi" w:cstheme="minorBidi"/>
+          <w:b/>
+          <w:bCs/>
+          <w:sz w:val="22"/>
+          <w:szCs w:val="22"/>
+        </w:rPr>
+        <w:t>GameMode</w:t>
+      </w:r>
+      <w:proofErr w:type="spellEnd"/>
+      <w:r>
+        <w:rPr>
+          <w:rFonts w:asciiTheme="minorHAnsi" w:eastAsiaTheme="minorHAnsi" w:hAnsiTheme="minorHAnsi" w:cstheme="minorBidi"/>
+          <w:sz w:val="22"/>
+          <w:szCs w:val="22"/>
+        </w:rPr>
+        <w:t xml:space="preserve"> sets the Rules (Score needed to something to happen). It’s the basic set of rules (For Example: Football) only the Server can access it.</w:t>
+      </w:r>
+      <w:r>
+        <w:rPr>
+          <w:rFonts w:asciiTheme="minorHAnsi" w:eastAsiaTheme="minorHAnsi" w:hAnsiTheme="minorHAnsi" w:cstheme="minorBidi"/>
+          <w:sz w:val="22"/>
+          <w:szCs w:val="22"/>
+        </w:rPr>
+        <w:br/>
+        <w:t xml:space="preserve">The </w:t>
+      </w:r>
+      <w:proofErr w:type="spellStart"/>
+      <w:r>
+        <w:rPr>
+          <w:rFonts w:asciiTheme="minorHAnsi" w:eastAsiaTheme="minorHAnsi" w:hAnsiTheme="minorHAnsi" w:cstheme="minorBidi"/>
+          <w:b/>
+          <w:bCs/>
+          <w:sz w:val="22"/>
+          <w:szCs w:val="22"/>
+        </w:rPr>
+        <w:t>GameState</w:t>
+      </w:r>
+      <w:proofErr w:type="spellEnd"/>
+      <w:r>
+        <w:rPr>
+          <w:rFonts w:asciiTheme="minorHAnsi" w:eastAsiaTheme="minorHAnsi" w:hAnsiTheme="minorHAnsi" w:cstheme="minorBidi"/>
+          <w:sz w:val="22"/>
+          <w:szCs w:val="22"/>
+        </w:rPr>
+        <w:t xml:space="preserve"> handles the actual Game (Check if Scored). (For Example: The Referee, or Playfield). Everyone can try to score and the Server decides whether you scored.</w:t>
+      </w:r>
+      <w:r>
+        <w:rPr>
+          <w:rFonts w:asciiTheme="minorHAnsi" w:eastAsiaTheme="minorHAnsi" w:hAnsiTheme="minorHAnsi" w:cstheme="minorBidi"/>
+          <w:sz w:val="22"/>
+          <w:szCs w:val="22"/>
+        </w:rPr>
+        <w:br/>
+      </w:r>
+      <w:r>
+        <w:rPr>
+          <w:rFonts w:asciiTheme="minorHAnsi" w:eastAsiaTheme="minorHAnsi" w:hAnsiTheme="minorHAnsi" w:cstheme="minorBidi"/>
+          <w:sz w:val="22"/>
+          <w:szCs w:val="22"/>
+        </w:rPr>
+        <w:lastRenderedPageBreak/>
+        <w:t xml:space="preserve">The </w:t>
+      </w:r>
+      <w:proofErr w:type="spellStart"/>
+      <w:r>
+        <w:rPr>
+          <w:rFonts w:asciiTheme="minorHAnsi" w:eastAsiaTheme="minorHAnsi" w:hAnsiTheme="minorHAnsi" w:cstheme="minorBidi"/>
+          <w:b/>
+          <w:bCs/>
+          <w:sz w:val="22"/>
+          <w:szCs w:val="22"/>
+        </w:rPr>
+        <w:t>PlayerState</w:t>
+      </w:r>
+      <w:proofErr w:type="spellEnd"/>
+      <w:r>
+        <w:rPr>
+          <w:rFonts w:asciiTheme="minorHAnsi" w:eastAsiaTheme="minorHAnsi" w:hAnsiTheme="minorHAnsi" w:cstheme="minorBidi"/>
+          <w:sz w:val="22"/>
+          <w:szCs w:val="22"/>
+        </w:rPr>
+        <w:t xml:space="preserve"> is replicated to everyone but only the owning client or the server can change something in it and contains Mode-specific data (For </w:t>
+      </w:r>
+      <w:proofErr w:type="gramStart"/>
+      <w:r>
+        <w:rPr>
+          <w:rFonts w:asciiTheme="minorHAnsi" w:eastAsiaTheme="minorHAnsi" w:hAnsiTheme="minorHAnsi" w:cstheme="minorBidi"/>
+          <w:sz w:val="22"/>
+          <w:szCs w:val="22"/>
+        </w:rPr>
+        <w:t>example :</w:t>
+      </w:r>
+      <w:proofErr w:type="gramEnd"/>
+      <w:r>
+        <w:rPr>
+          <w:rFonts w:asciiTheme="minorHAnsi" w:eastAsiaTheme="minorHAnsi" w:hAnsiTheme="minorHAnsi" w:cstheme="minorBidi"/>
+          <w:sz w:val="22"/>
+          <w:szCs w:val="22"/>
+        </w:rPr>
+        <w:t xml:space="preserve"> The goals you were responsible for or your name or shirt number).</w:t>
+      </w:r>
+    </w:p>
+    <w:p>
+      <w:pPr>
+        <w:pStyle w:val="NormalWeb"/>
+        <w:spacing w:before="0" w:beforeAutospacing="0" w:after="0" w:afterAutospacing="0"/>
+        <w:ind w:left="1440"/>
+        <w:rPr>
+          <w:rFonts w:asciiTheme="minorHAnsi" w:eastAsiaTheme="minorHAnsi" w:hAnsiTheme="minorHAnsi" w:cstheme="minorBidi"/>
+          <w:sz w:val="22"/>
+          <w:szCs w:val="22"/>
+        </w:rPr>
+      </w:pPr>
+    </w:p>
+    <w:p>
+      <w:pPr>
+        <w:pStyle w:val="NormalWeb"/>
+        <w:spacing w:before="0" w:beforeAutospacing="0" w:after="0" w:afterAutospacing="0"/>
+        <w:ind w:left="1440"/>
+        <w:rPr>
+          <w:rFonts w:asciiTheme="minorHAnsi" w:eastAsiaTheme="minorHAnsi" w:hAnsiTheme="minorHAnsi" w:cstheme="minorBidi"/>
+          <w:sz w:val="22"/>
+          <w:szCs w:val="22"/>
+        </w:rPr>
+      </w:pPr>
+      <w:proofErr w:type="spellStart"/>
+      <w:r>
+        <w:rPr>
+          <w:rFonts w:asciiTheme="minorHAnsi" w:eastAsiaTheme="minorHAnsi" w:hAnsiTheme="minorHAnsi" w:cstheme="minorBidi"/>
+          <w:b/>
+          <w:bCs/>
+          <w:sz w:val="22"/>
+          <w:szCs w:val="22"/>
+        </w:rPr>
+        <w:t>GameInstance</w:t>
+      </w:r>
+      <w:proofErr w:type="spellEnd"/>
+      <w:r>
+        <w:rPr>
+          <w:rFonts w:asciiTheme="minorHAnsi" w:eastAsiaTheme="minorHAnsi" w:hAnsiTheme="minorHAnsi" w:cstheme="minorBidi"/>
+          <w:sz w:val="22"/>
+          <w:szCs w:val="22"/>
+        </w:rPr>
+        <w:t xml:space="preserve"> (an object spawned when you launch the application and that remains the same until you close it)</w:t>
+      </w:r>
+      <w:r>
+        <w:rPr>
+          <w:rFonts w:asciiTheme="minorHAnsi" w:eastAsiaTheme="minorHAnsi" w:hAnsiTheme="minorHAnsi" w:cstheme="minorBidi"/>
+          <w:sz w:val="22"/>
+          <w:szCs w:val="22"/>
+        </w:rPr>
+        <w:br/>
+      </w:r>
+      <w:proofErr w:type="spellStart"/>
+      <w:r>
+        <w:rPr>
+          <w:rFonts w:asciiTheme="minorHAnsi" w:eastAsiaTheme="minorHAnsi" w:hAnsiTheme="minorHAnsi" w:cstheme="minorBidi"/>
+          <w:b/>
+          <w:bCs/>
+          <w:sz w:val="22"/>
+          <w:szCs w:val="22"/>
+        </w:rPr>
+        <w:t>GameMode</w:t>
+      </w:r>
+      <w:proofErr w:type="spellEnd"/>
+      <w:r>
+        <w:rPr>
+          <w:rFonts w:asciiTheme="minorHAnsi" w:eastAsiaTheme="minorHAnsi" w:hAnsiTheme="minorHAnsi" w:cstheme="minorBidi"/>
+          <w:sz w:val="22"/>
+          <w:szCs w:val="22"/>
+        </w:rPr>
+        <w:t xml:space="preserve"> (spawned when a level is loaded)</w:t>
+      </w:r>
+      <w:r>
+        <w:rPr>
+          <w:rFonts w:asciiTheme="minorHAnsi" w:eastAsiaTheme="minorHAnsi" w:hAnsiTheme="minorHAnsi" w:cstheme="minorBidi"/>
+          <w:sz w:val="22"/>
+          <w:szCs w:val="22"/>
+        </w:rPr>
+        <w:br/>
+      </w:r>
+      <w:proofErr w:type="spellStart"/>
+      <w:r>
+        <w:rPr>
+          <w:rFonts w:asciiTheme="minorHAnsi" w:eastAsiaTheme="minorHAnsi" w:hAnsiTheme="minorHAnsi" w:cstheme="minorBidi"/>
+          <w:b/>
+          <w:bCs/>
+          <w:sz w:val="22"/>
+          <w:szCs w:val="22"/>
+        </w:rPr>
+        <w:t>GameState</w:t>
+      </w:r>
+      <w:proofErr w:type="spellEnd"/>
+      <w:r>
+        <w:rPr>
+          <w:rFonts w:asciiTheme="minorHAnsi" w:eastAsiaTheme="minorHAnsi" w:hAnsiTheme="minorHAnsi" w:cstheme="minorBidi"/>
+          <w:sz w:val="22"/>
+          <w:szCs w:val="22"/>
+        </w:rPr>
+        <w:t xml:space="preserve"> (spawned by the </w:t>
+      </w:r>
+      <w:proofErr w:type="spellStart"/>
+      <w:r>
+        <w:rPr>
+          <w:rFonts w:asciiTheme="minorHAnsi" w:eastAsiaTheme="minorHAnsi" w:hAnsiTheme="minorHAnsi" w:cstheme="minorBidi"/>
+          <w:sz w:val="22"/>
+          <w:szCs w:val="22"/>
+        </w:rPr>
+        <w:t>gameMode</w:t>
+      </w:r>
+      <w:proofErr w:type="spellEnd"/>
+      <w:r>
+        <w:rPr>
+          <w:rFonts w:asciiTheme="minorHAnsi" w:eastAsiaTheme="minorHAnsi" w:hAnsiTheme="minorHAnsi" w:cstheme="minorBidi"/>
+          <w:sz w:val="22"/>
+          <w:szCs w:val="22"/>
+        </w:rPr>
+        <w:t>)</w:t>
+      </w:r>
+      <w:r>
+        <w:rPr>
+          <w:rFonts w:asciiTheme="minorHAnsi" w:eastAsiaTheme="minorHAnsi" w:hAnsiTheme="minorHAnsi" w:cstheme="minorBidi"/>
+          <w:sz w:val="22"/>
+          <w:szCs w:val="22"/>
+        </w:rPr>
+        <w:br/>
+      </w:r>
+      <w:proofErr w:type="spellStart"/>
+      <w:r>
+        <w:rPr>
+          <w:rFonts w:asciiTheme="minorHAnsi" w:eastAsiaTheme="minorHAnsi" w:hAnsiTheme="minorHAnsi" w:cstheme="minorBidi"/>
+          <w:b/>
+          <w:bCs/>
+          <w:sz w:val="22"/>
+          <w:szCs w:val="22"/>
+        </w:rPr>
+        <w:t>PlayerState</w:t>
+      </w:r>
+      <w:proofErr w:type="spellEnd"/>
+      <w:r>
+        <w:rPr>
+          <w:rFonts w:asciiTheme="minorHAnsi" w:eastAsiaTheme="minorHAnsi" w:hAnsiTheme="minorHAnsi" w:cstheme="minorBidi"/>
+          <w:sz w:val="22"/>
+          <w:szCs w:val="22"/>
+        </w:rPr>
+        <w:t xml:space="preserve"> (spawned when a </w:t>
+      </w:r>
+      <w:proofErr w:type="spellStart"/>
+      <w:r>
+        <w:rPr>
+          <w:rFonts w:asciiTheme="minorHAnsi" w:eastAsiaTheme="minorHAnsi" w:hAnsiTheme="minorHAnsi" w:cstheme="minorBidi"/>
+          <w:sz w:val="22"/>
+          <w:szCs w:val="22"/>
+        </w:rPr>
+        <w:t>PlayerController</w:t>
+      </w:r>
+      <w:proofErr w:type="spellEnd"/>
+      <w:r>
+        <w:rPr>
+          <w:rFonts w:asciiTheme="minorHAnsi" w:eastAsiaTheme="minorHAnsi" w:hAnsiTheme="minorHAnsi" w:cstheme="minorBidi"/>
+          <w:sz w:val="22"/>
+          <w:szCs w:val="22"/>
+        </w:rPr>
+        <w:t xml:space="preserve"> is spawned = when a player arrives in the game)</w:t>
+      </w:r>
+    </w:p>
+    <w:p>
+      <w:pPr>
+        <w:pStyle w:val="NormalWeb"/>
+        <w:spacing w:before="0" w:beforeAutospacing="0" w:after="0" w:afterAutospacing="0"/>
+        <w:ind w:left="1440"/>
+        <w:rPr>
+          <w:rFonts w:asciiTheme="minorHAnsi" w:eastAsiaTheme="minorHAnsi" w:hAnsiTheme="minorHAnsi" w:cstheme="minorBidi"/>
+          <w:sz w:val="22"/>
+          <w:szCs w:val="22"/>
+        </w:rPr>
+      </w:pPr>
+      <w:r>
+        <w:rPr>
+          <w:rFonts w:asciiTheme="minorHAnsi" w:eastAsiaTheme="minorHAnsi" w:hAnsiTheme="minorHAnsi" w:cstheme="minorBidi"/>
+          <w:sz w:val="22"/>
+          <w:szCs w:val="22"/>
+        </w:rPr>
+        <w:t xml:space="preserve">You have to pay close attention to what you do and where you do it when coding a multiplayer game. When it comes to </w:t>
+      </w:r>
+      <w:proofErr w:type="spellStart"/>
+      <w:r>
+        <w:rPr>
+          <w:rFonts w:asciiTheme="minorHAnsi" w:eastAsiaTheme="minorHAnsi" w:hAnsiTheme="minorHAnsi" w:cstheme="minorBidi"/>
+          <w:sz w:val="22"/>
+          <w:szCs w:val="22"/>
+        </w:rPr>
+        <w:t>singleplayer</w:t>
+      </w:r>
+      <w:proofErr w:type="spellEnd"/>
+      <w:r>
+        <w:rPr>
+          <w:rFonts w:asciiTheme="minorHAnsi" w:eastAsiaTheme="minorHAnsi" w:hAnsiTheme="minorHAnsi" w:cstheme="minorBidi"/>
+          <w:sz w:val="22"/>
+          <w:szCs w:val="22"/>
+        </w:rPr>
+        <w:t xml:space="preserve">, you can’t really “have it wrong” except for </w:t>
+      </w:r>
+      <w:proofErr w:type="spellStart"/>
+      <w:r>
+        <w:rPr>
+          <w:rFonts w:asciiTheme="minorHAnsi" w:eastAsiaTheme="minorHAnsi" w:hAnsiTheme="minorHAnsi" w:cstheme="minorBidi"/>
+          <w:sz w:val="22"/>
+          <w:szCs w:val="22"/>
+        </w:rPr>
+        <w:t>GameInstance</w:t>
+      </w:r>
+      <w:proofErr w:type="spellEnd"/>
+      <w:r>
+        <w:rPr>
+          <w:rFonts w:asciiTheme="minorHAnsi" w:eastAsiaTheme="minorHAnsi" w:hAnsiTheme="minorHAnsi" w:cstheme="minorBidi"/>
+          <w:sz w:val="22"/>
+          <w:szCs w:val="22"/>
+        </w:rPr>
+        <w:t xml:space="preserve"> stuff.</w:t>
+      </w:r>
+    </w:p>
+    <w:p>
+      <w:pPr>
+        <w:pStyle w:val="NormalWeb"/>
+        <w:spacing w:before="0" w:beforeAutospacing="0" w:after="0" w:afterAutospacing="0"/>
+        <w:ind w:left="1440"/>
+        <w:rPr>
+          <w:rFonts w:asciiTheme="minorHAnsi" w:eastAsiaTheme="minorHAnsi" w:hAnsiTheme="minorHAnsi" w:cstheme="minorBidi"/>
+          <w:sz w:val="22"/>
+          <w:szCs w:val="22"/>
+        </w:rPr>
+      </w:pPr>
+      <w:r>
+        <w:rPr>
+          <w:rFonts w:asciiTheme="minorHAnsi" w:eastAsiaTheme="minorHAnsi" w:hAnsiTheme="minorHAnsi" w:cstheme="minorBidi"/>
+          <w:sz w:val="22"/>
+          <w:szCs w:val="22"/>
+        </w:rPr>
+        <w:t>But here are the general guidelines I follow:</w:t>
+      </w:r>
+      <w:r>
+        <w:rPr>
+          <w:rFonts w:asciiTheme="minorHAnsi" w:eastAsiaTheme="minorHAnsi" w:hAnsiTheme="minorHAnsi" w:cstheme="minorBidi"/>
+          <w:sz w:val="22"/>
+          <w:szCs w:val="22"/>
+        </w:rPr>
+        <w:br/>
+      </w:r>
+      <w:proofErr w:type="spellStart"/>
+      <w:r>
+        <w:rPr>
+          <w:rFonts w:asciiTheme="minorHAnsi" w:eastAsiaTheme="minorHAnsi" w:hAnsiTheme="minorHAnsi" w:cstheme="minorBidi"/>
+          <w:b/>
+          <w:bCs/>
+          <w:sz w:val="22"/>
+          <w:szCs w:val="22"/>
+        </w:rPr>
+        <w:t>GameInstance</w:t>
+      </w:r>
+      <w:proofErr w:type="spellEnd"/>
+      <w:r>
+        <w:rPr>
+          <w:rFonts w:asciiTheme="minorHAnsi" w:eastAsiaTheme="minorHAnsi" w:hAnsiTheme="minorHAnsi" w:cstheme="minorBidi"/>
+          <w:sz w:val="22"/>
+          <w:szCs w:val="22"/>
+        </w:rPr>
+        <w:t xml:space="preserve"> - Holds any non-pointer persistent variables (persistent means that you need to store in between two levels and that you don’t need to store in a </w:t>
+      </w:r>
+      <w:proofErr w:type="spellStart"/>
+      <w:r>
+        <w:rPr>
+          <w:rFonts w:asciiTheme="minorHAnsi" w:eastAsiaTheme="minorHAnsi" w:hAnsiTheme="minorHAnsi" w:cstheme="minorBidi"/>
+          <w:sz w:val="22"/>
+          <w:szCs w:val="22"/>
+        </w:rPr>
+        <w:t>SaveGame</w:t>
+      </w:r>
+      <w:proofErr w:type="spellEnd"/>
+      <w:r>
+        <w:rPr>
+          <w:rFonts w:asciiTheme="minorHAnsi" w:eastAsiaTheme="minorHAnsi" w:hAnsiTheme="minorHAnsi" w:cstheme="minorBidi"/>
+          <w:sz w:val="22"/>
+          <w:szCs w:val="22"/>
+        </w:rPr>
+        <w:t>)</w:t>
+      </w:r>
+    </w:p>
+    <w:p>
+      <w:pPr>
+        <w:pStyle w:val="NormalWeb"/>
+        <w:spacing w:before="0" w:beforeAutospacing="0" w:after="0" w:afterAutospacing="0"/>
+        <w:ind w:left="1440"/>
+        <w:rPr>
+          <w:rFonts w:asciiTheme="minorHAnsi" w:eastAsiaTheme="minorHAnsi" w:hAnsiTheme="minorHAnsi" w:cstheme="minorBidi"/>
+          <w:sz w:val="22"/>
+          <w:szCs w:val="22"/>
+        </w:rPr>
+      </w:pPr>
+      <w:proofErr w:type="spellStart"/>
+      <w:r>
+        <w:rPr>
+          <w:rFonts w:asciiTheme="minorHAnsi" w:eastAsiaTheme="minorHAnsi" w:hAnsiTheme="minorHAnsi" w:cstheme="minorBidi"/>
+          <w:b/>
+          <w:bCs/>
+          <w:sz w:val="22"/>
+          <w:szCs w:val="22"/>
+        </w:rPr>
+        <w:t>GameMode</w:t>
+      </w:r>
+      <w:proofErr w:type="spellEnd"/>
+      <w:r>
+        <w:rPr>
+          <w:rFonts w:asciiTheme="minorHAnsi" w:eastAsiaTheme="minorHAnsi" w:hAnsiTheme="minorHAnsi" w:cstheme="minorBidi"/>
+          <w:sz w:val="22"/>
+          <w:szCs w:val="22"/>
+        </w:rPr>
+        <w:t xml:space="preserve"> - The overall game manager - starts and stops the current game space you’re in, handles the </w:t>
+      </w:r>
+      <w:proofErr w:type="spellStart"/>
+      <w:r>
+        <w:rPr>
+          <w:rFonts w:asciiTheme="minorHAnsi" w:eastAsiaTheme="minorHAnsi" w:hAnsiTheme="minorHAnsi" w:cstheme="minorBidi"/>
+          <w:sz w:val="22"/>
+          <w:szCs w:val="22"/>
+        </w:rPr>
+        <w:t>GameStates</w:t>
+      </w:r>
+      <w:proofErr w:type="spellEnd"/>
+      <w:r>
+        <w:rPr>
+          <w:rFonts w:asciiTheme="minorHAnsi" w:eastAsiaTheme="minorHAnsi" w:hAnsiTheme="minorHAnsi" w:cstheme="minorBidi"/>
+          <w:sz w:val="22"/>
+          <w:szCs w:val="22"/>
+        </w:rPr>
+        <w:t xml:space="preserve"> and how they rotate - an example might be “King of the Hill”</w:t>
+      </w:r>
+    </w:p>
+    <w:p>
+      <w:pPr>
+        <w:pStyle w:val="NormalWeb"/>
+        <w:spacing w:before="0" w:beforeAutospacing="0" w:after="0" w:afterAutospacing="0"/>
+        <w:ind w:left="1440"/>
+        <w:rPr>
+          <w:rFonts w:asciiTheme="minorHAnsi" w:eastAsiaTheme="minorHAnsi" w:hAnsiTheme="minorHAnsi" w:cstheme="minorBidi"/>
+          <w:sz w:val="22"/>
+          <w:szCs w:val="22"/>
+        </w:rPr>
+      </w:pPr>
+      <w:proofErr w:type="spellStart"/>
+      <w:r>
+        <w:rPr>
+          <w:rFonts w:asciiTheme="minorHAnsi" w:eastAsiaTheme="minorHAnsi" w:hAnsiTheme="minorHAnsi" w:cstheme="minorBidi"/>
+          <w:b/>
+          <w:bCs/>
+          <w:sz w:val="22"/>
+          <w:szCs w:val="22"/>
+        </w:rPr>
+        <w:t>GameState</w:t>
+      </w:r>
+      <w:proofErr w:type="spellEnd"/>
+      <w:r>
+        <w:rPr>
+          <w:rFonts w:asciiTheme="minorHAnsi" w:eastAsiaTheme="minorHAnsi" w:hAnsiTheme="minorHAnsi" w:cstheme="minorBidi"/>
+          <w:sz w:val="22"/>
+          <w:szCs w:val="22"/>
+        </w:rPr>
+        <w:t> - Keeps track of every data relative to the current state of the game (timers, scores, winning team) that all players in the game need to know about, handles scripted events related to the state</w:t>
+      </w:r>
+      <w:r>
+        <w:rPr>
+          <w:rFonts w:asciiTheme="minorHAnsi" w:eastAsiaTheme="minorHAnsi" w:hAnsiTheme="minorHAnsi" w:cstheme="minorBidi"/>
+          <w:sz w:val="22"/>
+          <w:szCs w:val="22"/>
+        </w:rPr>
+        <w:br/>
+        <w:t>For instance:</w:t>
+      </w:r>
+      <w:r>
+        <w:rPr>
+          <w:rFonts w:asciiTheme="minorHAnsi" w:eastAsiaTheme="minorHAnsi" w:hAnsiTheme="minorHAnsi" w:cstheme="minorBidi"/>
+          <w:sz w:val="22"/>
+          <w:szCs w:val="22"/>
+        </w:rPr>
+        <w:br/>
+      </w:r>
+      <w:proofErr w:type="spellStart"/>
+      <w:r>
+        <w:rPr>
+          <w:rFonts w:asciiTheme="minorHAnsi" w:eastAsiaTheme="minorHAnsi" w:hAnsiTheme="minorHAnsi" w:cstheme="minorBidi"/>
+          <w:b/>
+          <w:bCs/>
+          <w:sz w:val="22"/>
+          <w:szCs w:val="22"/>
+        </w:rPr>
+        <w:t>PregameState</w:t>
+      </w:r>
+      <w:proofErr w:type="spellEnd"/>
+      <w:r>
+        <w:rPr>
+          <w:rFonts w:asciiTheme="minorHAnsi" w:eastAsiaTheme="minorHAnsi" w:hAnsiTheme="minorHAnsi" w:cstheme="minorBidi"/>
+          <w:sz w:val="22"/>
+          <w:szCs w:val="22"/>
+        </w:rPr>
+        <w:t xml:space="preserve">: Prevents player from performing any action, starts a timer and display it to everyone. When timer expires, ask </w:t>
+      </w:r>
+      <w:proofErr w:type="spellStart"/>
+      <w:r>
+        <w:rPr>
+          <w:rFonts w:asciiTheme="minorHAnsi" w:eastAsiaTheme="minorHAnsi" w:hAnsiTheme="minorHAnsi" w:cstheme="minorBidi"/>
+          <w:sz w:val="22"/>
+          <w:szCs w:val="22"/>
+        </w:rPr>
+        <w:t>KotH</w:t>
+      </w:r>
+      <w:proofErr w:type="spellEnd"/>
+      <w:r>
+        <w:rPr>
+          <w:rFonts w:asciiTheme="minorHAnsi" w:eastAsiaTheme="minorHAnsi" w:hAnsiTheme="minorHAnsi" w:cstheme="minorBidi"/>
+          <w:sz w:val="22"/>
+          <w:szCs w:val="22"/>
+        </w:rPr>
+        <w:t xml:space="preserve"> (</w:t>
+      </w:r>
+      <w:proofErr w:type="spellStart"/>
+      <w:r>
+        <w:rPr>
+          <w:rFonts w:asciiTheme="minorHAnsi" w:eastAsiaTheme="minorHAnsi" w:hAnsiTheme="minorHAnsi" w:cstheme="minorBidi"/>
+          <w:sz w:val="22"/>
+          <w:szCs w:val="22"/>
+        </w:rPr>
+        <w:t>KingOfTheHill</w:t>
+      </w:r>
+      <w:proofErr w:type="spellEnd"/>
+      <w:r>
+        <w:rPr>
+          <w:rFonts w:asciiTheme="minorHAnsi" w:eastAsiaTheme="minorHAnsi" w:hAnsiTheme="minorHAnsi" w:cstheme="minorBidi"/>
+          <w:sz w:val="22"/>
+          <w:szCs w:val="22"/>
+        </w:rPr>
+        <w:t xml:space="preserve"> game mode) to rotate to </w:t>
+      </w:r>
+      <w:proofErr w:type="spellStart"/>
+      <w:r>
+        <w:rPr>
+          <w:rFonts w:asciiTheme="minorHAnsi" w:eastAsiaTheme="minorHAnsi" w:hAnsiTheme="minorHAnsi" w:cstheme="minorBidi"/>
+          <w:sz w:val="22"/>
+          <w:szCs w:val="22"/>
+        </w:rPr>
+        <w:t>IngameState</w:t>
+      </w:r>
+      <w:proofErr w:type="spellEnd"/>
+      <w:r>
+        <w:rPr>
+          <w:rFonts w:asciiTheme="minorHAnsi" w:eastAsiaTheme="minorHAnsi" w:hAnsiTheme="minorHAnsi" w:cstheme="minorBidi"/>
+          <w:sz w:val="22"/>
+          <w:szCs w:val="22"/>
+        </w:rPr>
+        <w:br/>
+      </w:r>
+      <w:proofErr w:type="spellStart"/>
+      <w:r>
+        <w:rPr>
+          <w:rFonts w:asciiTheme="minorHAnsi" w:eastAsiaTheme="minorHAnsi" w:hAnsiTheme="minorHAnsi" w:cstheme="minorBidi"/>
+          <w:b/>
+          <w:bCs/>
+          <w:sz w:val="22"/>
+          <w:szCs w:val="22"/>
+        </w:rPr>
+        <w:t>IngameState</w:t>
+      </w:r>
+      <w:proofErr w:type="spellEnd"/>
+      <w:r>
+        <w:rPr>
+          <w:rFonts w:asciiTheme="minorHAnsi" w:eastAsiaTheme="minorHAnsi" w:hAnsiTheme="minorHAnsi" w:cstheme="minorBidi"/>
+          <w:sz w:val="22"/>
+          <w:szCs w:val="22"/>
+        </w:rPr>
+        <w:t xml:space="preserve">: Enable player input, spawn a big loud noise and open players’ spawn gates. Open the Capture Point and store the amount of capture time both teams have. When one of the team reaches max score, asks </w:t>
+      </w:r>
+      <w:proofErr w:type="spellStart"/>
+      <w:r>
+        <w:rPr>
+          <w:rFonts w:asciiTheme="minorHAnsi" w:eastAsiaTheme="minorHAnsi" w:hAnsiTheme="minorHAnsi" w:cstheme="minorBidi"/>
+          <w:sz w:val="22"/>
+          <w:szCs w:val="22"/>
+        </w:rPr>
+        <w:t>KotH</w:t>
+      </w:r>
+      <w:proofErr w:type="spellEnd"/>
+      <w:r>
+        <w:rPr>
+          <w:rFonts w:asciiTheme="minorHAnsi" w:eastAsiaTheme="minorHAnsi" w:hAnsiTheme="minorHAnsi" w:cstheme="minorBidi"/>
+          <w:sz w:val="22"/>
+          <w:szCs w:val="22"/>
+        </w:rPr>
+        <w:t xml:space="preserve"> to switch to </w:t>
+      </w:r>
+      <w:proofErr w:type="spellStart"/>
+      <w:r>
+        <w:rPr>
+          <w:rFonts w:asciiTheme="minorHAnsi" w:eastAsiaTheme="minorHAnsi" w:hAnsiTheme="minorHAnsi" w:cstheme="minorBidi"/>
+          <w:sz w:val="22"/>
+          <w:szCs w:val="22"/>
+        </w:rPr>
+        <w:t>EndgameState</w:t>
+      </w:r>
+      <w:proofErr w:type="spellEnd"/>
+      <w:r>
+        <w:rPr>
+          <w:rFonts w:asciiTheme="minorHAnsi" w:eastAsiaTheme="minorHAnsi" w:hAnsiTheme="minorHAnsi" w:cstheme="minorBidi"/>
+          <w:sz w:val="22"/>
+          <w:szCs w:val="22"/>
+        </w:rPr>
+        <w:t>.</w:t>
+      </w:r>
+      <w:r>
+        <w:rPr>
+          <w:rFonts w:asciiTheme="minorHAnsi" w:eastAsiaTheme="minorHAnsi" w:hAnsiTheme="minorHAnsi" w:cstheme="minorBidi"/>
+          <w:sz w:val="22"/>
+          <w:szCs w:val="22"/>
+        </w:rPr>
+        <w:br/>
+      </w:r>
+      <w:proofErr w:type="spellStart"/>
+      <w:r>
+        <w:rPr>
+          <w:rFonts w:asciiTheme="minorHAnsi" w:eastAsiaTheme="minorHAnsi" w:hAnsiTheme="minorHAnsi" w:cstheme="minorBidi"/>
+          <w:b/>
+          <w:bCs/>
+          <w:sz w:val="22"/>
+          <w:szCs w:val="22"/>
+        </w:rPr>
+        <w:t>EndgameState</w:t>
+      </w:r>
+      <w:proofErr w:type="spellEnd"/>
+      <w:r>
+        <w:rPr>
+          <w:rFonts w:asciiTheme="minorHAnsi" w:eastAsiaTheme="minorHAnsi" w:hAnsiTheme="minorHAnsi" w:cstheme="minorBidi"/>
+          <w:sz w:val="22"/>
+          <w:szCs w:val="22"/>
+        </w:rPr>
+        <w:t xml:space="preserve">: Destroy every player’s </w:t>
+      </w:r>
+      <w:proofErr w:type="gramStart"/>
+      <w:r>
+        <w:rPr>
+          <w:rFonts w:asciiTheme="minorHAnsi" w:eastAsiaTheme="minorHAnsi" w:hAnsiTheme="minorHAnsi" w:cstheme="minorBidi"/>
+          <w:sz w:val="22"/>
+          <w:szCs w:val="22"/>
+        </w:rPr>
+        <w:t>characters</w:t>
+      </w:r>
+      <w:proofErr w:type="gramEnd"/>
+      <w:r>
+        <w:rPr>
+          <w:rFonts w:asciiTheme="minorHAnsi" w:eastAsiaTheme="minorHAnsi" w:hAnsiTheme="minorHAnsi" w:cstheme="minorBidi"/>
+          <w:sz w:val="22"/>
+          <w:szCs w:val="22"/>
+        </w:rPr>
+        <w:t xml:space="preserve"> and starts a cinematic showing the </w:t>
+      </w:r>
+      <w:proofErr w:type="spellStart"/>
+      <w:r>
+        <w:rPr>
+          <w:rFonts w:asciiTheme="minorHAnsi" w:eastAsiaTheme="minorHAnsi" w:hAnsiTheme="minorHAnsi" w:cstheme="minorBidi"/>
+          <w:sz w:val="22"/>
+          <w:szCs w:val="22"/>
+        </w:rPr>
+        <w:t>PlayOfTheGame</w:t>
+      </w:r>
+      <w:proofErr w:type="spellEnd"/>
+      <w:r>
+        <w:rPr>
+          <w:rFonts w:asciiTheme="minorHAnsi" w:eastAsiaTheme="minorHAnsi" w:hAnsiTheme="minorHAnsi" w:cstheme="minorBidi"/>
+          <w:sz w:val="22"/>
+          <w:szCs w:val="22"/>
+        </w:rPr>
+        <w:t xml:space="preserve"> then asks </w:t>
+      </w:r>
+      <w:proofErr w:type="spellStart"/>
+      <w:r>
+        <w:rPr>
+          <w:rFonts w:asciiTheme="minorHAnsi" w:eastAsiaTheme="minorHAnsi" w:hAnsiTheme="minorHAnsi" w:cstheme="minorBidi"/>
+          <w:sz w:val="22"/>
+          <w:szCs w:val="22"/>
+        </w:rPr>
+        <w:t>KotH</w:t>
+      </w:r>
+      <w:proofErr w:type="spellEnd"/>
+      <w:r>
+        <w:rPr>
+          <w:rFonts w:asciiTheme="minorHAnsi" w:eastAsiaTheme="minorHAnsi" w:hAnsiTheme="minorHAnsi" w:cstheme="minorBidi"/>
+          <w:sz w:val="22"/>
+          <w:szCs w:val="22"/>
+        </w:rPr>
+        <w:t xml:space="preserve"> to rotate to </w:t>
+      </w:r>
+      <w:proofErr w:type="spellStart"/>
+      <w:r>
+        <w:rPr>
+          <w:rFonts w:asciiTheme="minorHAnsi" w:eastAsiaTheme="minorHAnsi" w:hAnsiTheme="minorHAnsi" w:cstheme="minorBidi"/>
+          <w:sz w:val="22"/>
+          <w:szCs w:val="22"/>
+        </w:rPr>
+        <w:t>ScoreGameState</w:t>
+      </w:r>
+      <w:proofErr w:type="spellEnd"/>
+      <w:r>
+        <w:rPr>
+          <w:rFonts w:asciiTheme="minorHAnsi" w:eastAsiaTheme="minorHAnsi" w:hAnsiTheme="minorHAnsi" w:cstheme="minorBidi"/>
+          <w:sz w:val="22"/>
+          <w:szCs w:val="22"/>
+        </w:rPr>
+        <w:t xml:space="preserve"> etc.</w:t>
+      </w:r>
+    </w:p>
+    <w:p>
+      <w:pPr>
+        <w:pStyle w:val="NormalWeb"/>
+        <w:spacing w:before="0" w:beforeAutospacing="0" w:after="0" w:afterAutospacing="0"/>
+        <w:ind w:left="1440"/>
+        <w:rPr>
+          <w:rFonts w:asciiTheme="minorHAnsi" w:eastAsiaTheme="minorHAnsi" w:hAnsiTheme="minorHAnsi" w:cstheme="minorBidi"/>
+          <w:sz w:val="22"/>
+          <w:szCs w:val="22"/>
+        </w:rPr>
+      </w:pPr>
+      <w:proofErr w:type="spellStart"/>
+      <w:r>
+        <w:rPr>
+          <w:rFonts w:asciiTheme="minorHAnsi" w:eastAsiaTheme="minorHAnsi" w:hAnsiTheme="minorHAnsi" w:cstheme="minorBidi"/>
+          <w:b/>
+          <w:bCs/>
+          <w:sz w:val="22"/>
+          <w:szCs w:val="22"/>
+        </w:rPr>
+        <w:t>PlayerController</w:t>
+      </w:r>
+      <w:proofErr w:type="spellEnd"/>
+      <w:r>
+        <w:rPr>
+          <w:rFonts w:asciiTheme="minorHAnsi" w:eastAsiaTheme="minorHAnsi" w:hAnsiTheme="minorHAnsi" w:cstheme="minorBidi"/>
+          <w:sz w:val="22"/>
+          <w:szCs w:val="22"/>
+        </w:rPr>
+        <w:t> - HUD, Camera, Mouse, Keyboard, Gamepad, Inputs calling actions on the Character.</w:t>
+      </w:r>
+    </w:p>
+    <w:p>
+      <w:pPr>
+        <w:pStyle w:val="NormalWeb"/>
+        <w:spacing w:before="0" w:beforeAutospacing="0" w:after="0" w:afterAutospacing="0"/>
+        <w:ind w:left="1440"/>
+        <w:rPr>
+          <w:rFonts w:asciiTheme="minorHAnsi" w:eastAsiaTheme="minorHAnsi" w:hAnsiTheme="minorHAnsi" w:cstheme="minorBidi"/>
+          <w:sz w:val="22"/>
+          <w:szCs w:val="22"/>
+        </w:rPr>
+      </w:pPr>
+      <w:proofErr w:type="spellStart"/>
+      <w:r>
+        <w:rPr>
+          <w:rFonts w:asciiTheme="minorHAnsi" w:eastAsiaTheme="minorHAnsi" w:hAnsiTheme="minorHAnsi" w:cstheme="minorBidi"/>
+          <w:b/>
+          <w:bCs/>
+          <w:sz w:val="22"/>
+          <w:szCs w:val="22"/>
+        </w:rPr>
+        <w:t>PlayerCharacter</w:t>
+      </w:r>
+      <w:proofErr w:type="spellEnd"/>
+      <w:r>
+        <w:rPr>
+          <w:rFonts w:asciiTheme="minorHAnsi" w:eastAsiaTheme="minorHAnsi" w:hAnsiTheme="minorHAnsi" w:cstheme="minorBidi"/>
+          <w:sz w:val="22"/>
+          <w:szCs w:val="22"/>
+        </w:rPr>
+        <w:t xml:space="preserve"> - Actions in response of Controller’s input + Holds personal </w:t>
+      </w:r>
+      <w:proofErr w:type="spellStart"/>
+      <w:r>
+        <w:rPr>
+          <w:rFonts w:asciiTheme="minorHAnsi" w:eastAsiaTheme="minorHAnsi" w:hAnsiTheme="minorHAnsi" w:cstheme="minorBidi"/>
+          <w:sz w:val="22"/>
+          <w:szCs w:val="22"/>
+        </w:rPr>
+        <w:t>infos</w:t>
+      </w:r>
+      <w:proofErr w:type="spellEnd"/>
+      <w:r>
+        <w:rPr>
+          <w:rFonts w:asciiTheme="minorHAnsi" w:eastAsiaTheme="minorHAnsi" w:hAnsiTheme="minorHAnsi" w:cstheme="minorBidi"/>
+          <w:sz w:val="22"/>
+          <w:szCs w:val="22"/>
+        </w:rPr>
+        <w:t xml:space="preserve"> and stats (Health, Ammo - but Ammo might on your Weapon Class if you can switch Weapons).</w:t>
+      </w:r>
+    </w:p>
+    <w:p>
+      <w:pPr>
+        <w:pStyle w:val="NormalWeb"/>
+        <w:spacing w:before="0" w:beforeAutospacing="0" w:after="0" w:afterAutospacing="0"/>
+        <w:ind w:left="1440"/>
+        <w:rPr>
+          <w:rFonts w:asciiTheme="minorHAnsi" w:eastAsiaTheme="minorHAnsi" w:hAnsiTheme="minorHAnsi" w:cstheme="minorBidi"/>
+          <w:sz w:val="22"/>
+          <w:szCs w:val="22"/>
+        </w:rPr>
+      </w:pPr>
+      <w:proofErr w:type="spellStart"/>
+      <w:r>
+        <w:rPr>
+          <w:rFonts w:asciiTheme="minorHAnsi" w:eastAsiaTheme="minorHAnsi" w:hAnsiTheme="minorHAnsi" w:cstheme="minorBidi"/>
+          <w:b/>
+          <w:bCs/>
+          <w:sz w:val="22"/>
+          <w:szCs w:val="22"/>
+        </w:rPr>
+        <w:t>PlayerState</w:t>
+      </w:r>
+      <w:proofErr w:type="spellEnd"/>
+      <w:r>
+        <w:rPr>
+          <w:rFonts w:asciiTheme="minorHAnsi" w:eastAsiaTheme="minorHAnsi" w:hAnsiTheme="minorHAnsi" w:cstheme="minorBidi"/>
+          <w:sz w:val="22"/>
+          <w:szCs w:val="22"/>
+        </w:rPr>
+        <w:t xml:space="preserve"> - Holds every variable non related to the </w:t>
+      </w:r>
+      <w:proofErr w:type="spellStart"/>
+      <w:r>
+        <w:rPr>
+          <w:rFonts w:asciiTheme="minorHAnsi" w:eastAsiaTheme="minorHAnsi" w:hAnsiTheme="minorHAnsi" w:cstheme="minorBidi"/>
+          <w:sz w:val="22"/>
+          <w:szCs w:val="22"/>
+        </w:rPr>
+        <w:t>PlayerCharacter</w:t>
+      </w:r>
+      <w:proofErr w:type="spellEnd"/>
+      <w:r>
+        <w:rPr>
+          <w:rFonts w:asciiTheme="minorHAnsi" w:eastAsiaTheme="minorHAnsi" w:hAnsiTheme="minorHAnsi" w:cstheme="minorBidi"/>
+          <w:sz w:val="22"/>
+          <w:szCs w:val="22"/>
+        </w:rPr>
+        <w:t xml:space="preserve"> that needs to be known by everyone (best scores, current killing streak, player name…).</w:t>
+      </w:r>
+    </w:p>
+    <w:p>
+      <w:pPr>
+        <w:pStyle w:val="NormalWeb"/>
+        <w:spacing w:before="0" w:beforeAutospacing="0" w:after="0" w:afterAutospacing="0"/>
+        <w:ind w:left="1440"/>
+        <w:rPr>
+          <w:rFonts w:asciiTheme="minorHAnsi" w:eastAsiaTheme="minorHAnsi" w:hAnsiTheme="minorHAnsi" w:cstheme="minorBidi"/>
+          <w:b/>
+          <w:bCs/>
+          <w:sz w:val="22"/>
+          <w:szCs w:val="22"/>
+        </w:rPr>
+      </w:pPr>
+    </w:p>
+    <w:p>
+      <w:pPr>
+        <w:pStyle w:val="NormalWeb"/>
+        <w:spacing w:before="0" w:beforeAutospacing="0" w:after="0" w:afterAutospacing="0"/>
+        <w:ind w:left="1440"/>
+        <w:rPr>
+          <w:rFonts w:asciiTheme="minorHAnsi" w:eastAsiaTheme="minorHAnsi" w:hAnsiTheme="minorHAnsi" w:cstheme="minorBidi"/>
+          <w:i/>
+          <w:iCs/>
+          <w:sz w:val="22"/>
+          <w:szCs w:val="22"/>
+        </w:rPr>
+      </w:pPr>
+      <w:r>
+        <w:rPr>
+          <w:rFonts w:asciiTheme="minorHAnsi" w:eastAsiaTheme="minorHAnsi" w:hAnsiTheme="minorHAnsi" w:cstheme="minorBidi"/>
+          <w:i/>
+          <w:iCs/>
+          <w:sz w:val="22"/>
+          <w:szCs w:val="22"/>
+        </w:rPr>
+        <w:t>Where would you put functionality like in-game time and date, upgrades as in a tech tree and in-game player cash amount?</w:t>
+      </w:r>
+    </w:p>
+    <w:p>
+      <w:pPr>
+        <w:pStyle w:val="NormalWeb"/>
+        <w:spacing w:before="0" w:beforeAutospacing="0" w:after="0" w:afterAutospacing="0"/>
+        <w:ind w:left="1440"/>
+        <w:rPr>
+          <w:rFonts w:asciiTheme="minorHAnsi" w:eastAsiaTheme="minorHAnsi" w:hAnsiTheme="minorHAnsi" w:cstheme="minorBidi"/>
+          <w:sz w:val="22"/>
+          <w:szCs w:val="22"/>
+        </w:rPr>
+      </w:pPr>
+      <w:r>
+        <w:rPr>
+          <w:rFonts w:asciiTheme="minorHAnsi" w:eastAsiaTheme="minorHAnsi" w:hAnsiTheme="minorHAnsi" w:cstheme="minorBidi"/>
+          <w:sz w:val="22"/>
+          <w:szCs w:val="22"/>
+        </w:rPr>
+        <w:t xml:space="preserve">If you are going for a single player game, I would suggest putting these variables in a </w:t>
+      </w:r>
+      <w:proofErr w:type="spellStart"/>
+      <w:r>
+        <w:rPr>
+          <w:rFonts w:asciiTheme="minorHAnsi" w:eastAsiaTheme="minorHAnsi" w:hAnsiTheme="minorHAnsi" w:cstheme="minorBidi"/>
+          <w:sz w:val="22"/>
+          <w:szCs w:val="22"/>
+        </w:rPr>
+        <w:t>SaveGame</w:t>
+      </w:r>
+      <w:proofErr w:type="spellEnd"/>
+      <w:r>
+        <w:rPr>
+          <w:rFonts w:asciiTheme="minorHAnsi" w:eastAsiaTheme="minorHAnsi" w:hAnsiTheme="minorHAnsi" w:cstheme="minorBidi"/>
+          <w:sz w:val="22"/>
+          <w:szCs w:val="22"/>
+        </w:rPr>
+        <w:t xml:space="preserve"> file utilizing your Game Instance. However, for multiplayer, you would need to store those in a Database and retrieve them using the Game Instance. From there, I would utilize in-game time within the Game State and the other variables within the Player State.</w:t>
+      </w:r>
+    </w:p>
+    <w:p>
+      <w:pPr>
+        <w:pStyle w:val="NormalWeb"/>
+        <w:spacing w:before="0" w:beforeAutospacing="0" w:after="0" w:afterAutospacing="0"/>
+        <w:ind w:left="1440"/>
+        <w:rPr>
+          <w:rFonts w:asciiTheme="minorHAnsi" w:eastAsiaTheme="minorHAnsi" w:hAnsiTheme="minorHAnsi" w:cstheme="minorBidi"/>
+          <w:sz w:val="22"/>
+          <w:szCs w:val="22"/>
+        </w:rPr>
+      </w:pPr>
+    </w:p>
+    <w:p>
+      <w:pPr>
+        <w:pStyle w:val="NormalWeb"/>
+        <w:spacing w:before="0" w:beforeAutospacing="0" w:after="0" w:afterAutospacing="0"/>
+        <w:ind w:left="1440"/>
+        <w:rPr>
+          <w:rFonts w:asciiTheme="minorHAnsi" w:eastAsiaTheme="minorHAnsi" w:hAnsiTheme="minorHAnsi" w:cstheme="minorBidi"/>
+          <w:sz w:val="22"/>
+          <w:szCs w:val="22"/>
+        </w:rPr>
+      </w:pPr>
+      <w:r>
+        <w:rPr>
+          <w:rFonts w:asciiTheme="minorHAnsi" w:eastAsiaTheme="minorHAnsi" w:hAnsiTheme="minorHAnsi" w:cstheme="minorBidi"/>
+          <w:sz w:val="22"/>
+          <w:szCs w:val="22"/>
+        </w:rPr>
+        <w:lastRenderedPageBreak/>
+        <w:t>H</w:t>
+      </w:r>
+      <w:r>
+        <w:rPr>
+          <w:rFonts w:asciiTheme="minorHAnsi" w:eastAsiaTheme="minorHAnsi" w:hAnsiTheme="minorHAnsi" w:cstheme="minorBidi"/>
+          <w:sz w:val="22"/>
+          <w:szCs w:val="22"/>
+        </w:rPr>
+        <w:t>aving a parent class “</w:t>
+      </w:r>
+      <w:proofErr w:type="spellStart"/>
+      <w:r>
+        <w:rPr>
+          <w:rFonts w:asciiTheme="minorHAnsi" w:eastAsiaTheme="minorHAnsi" w:hAnsiTheme="minorHAnsi" w:cstheme="minorBidi"/>
+          <w:sz w:val="22"/>
+          <w:szCs w:val="22"/>
+        </w:rPr>
+        <w:t>GameState</w:t>
+      </w:r>
+      <w:proofErr w:type="spellEnd"/>
+      <w:r>
+        <w:rPr>
+          <w:rFonts w:asciiTheme="minorHAnsi" w:eastAsiaTheme="minorHAnsi" w:hAnsiTheme="minorHAnsi" w:cstheme="minorBidi"/>
+          <w:sz w:val="22"/>
+          <w:szCs w:val="22"/>
+        </w:rPr>
+        <w:t>” containing all the logic and utility functions which are going to be </w:t>
+      </w:r>
+      <w:r>
+        <w:rPr>
+          <w:rFonts w:asciiTheme="minorHAnsi" w:eastAsiaTheme="minorHAnsi" w:hAnsiTheme="minorHAnsi" w:cstheme="minorBidi"/>
+          <w:b/>
+          <w:bCs/>
+          <w:sz w:val="22"/>
+          <w:szCs w:val="22"/>
+        </w:rPr>
+        <w:t>shared</w:t>
+      </w:r>
+      <w:r>
+        <w:rPr>
+          <w:rFonts w:asciiTheme="minorHAnsi" w:eastAsiaTheme="minorHAnsi" w:hAnsiTheme="minorHAnsi" w:cstheme="minorBidi"/>
+          <w:sz w:val="22"/>
+          <w:szCs w:val="22"/>
+        </w:rPr>
+        <w:t> by all your game states.</w:t>
+      </w:r>
+    </w:p>
+    <w:p>
+      <w:pPr>
+        <w:pStyle w:val="NormalWeb"/>
+        <w:spacing w:before="0" w:beforeAutospacing="0" w:after="0" w:afterAutospacing="0"/>
+        <w:ind w:left="1440"/>
+        <w:rPr>
+          <w:rFonts w:asciiTheme="minorHAnsi" w:eastAsiaTheme="minorHAnsi" w:hAnsiTheme="minorHAnsi" w:cstheme="minorBidi"/>
+          <w:sz w:val="22"/>
+          <w:szCs w:val="22"/>
+        </w:rPr>
+      </w:pPr>
+      <w:r>
+        <w:rPr>
+          <w:rFonts w:asciiTheme="minorHAnsi" w:eastAsiaTheme="minorHAnsi" w:hAnsiTheme="minorHAnsi" w:cstheme="minorBidi"/>
+          <w:sz w:val="22"/>
+          <w:szCs w:val="22"/>
+        </w:rPr>
+        <w:t>Then create child classes of your parent “</w:t>
+      </w:r>
+      <w:proofErr w:type="spellStart"/>
+      <w:r>
+        <w:rPr>
+          <w:rFonts w:asciiTheme="minorHAnsi" w:eastAsiaTheme="minorHAnsi" w:hAnsiTheme="minorHAnsi" w:cstheme="minorBidi"/>
+          <w:sz w:val="22"/>
+          <w:szCs w:val="22"/>
+        </w:rPr>
+        <w:t>GameState</w:t>
+      </w:r>
+      <w:proofErr w:type="spellEnd"/>
+      <w:r>
+        <w:rPr>
+          <w:rFonts w:asciiTheme="minorHAnsi" w:eastAsiaTheme="minorHAnsi" w:hAnsiTheme="minorHAnsi" w:cstheme="minorBidi"/>
+          <w:sz w:val="22"/>
+          <w:szCs w:val="22"/>
+        </w:rPr>
+        <w:t>” which have their **specific **features.</w:t>
+      </w:r>
+    </w:p>
+    <w:p>
+      <w:pPr>
+        <w:pStyle w:val="NormalWeb"/>
+        <w:spacing w:before="0" w:beforeAutospacing="0" w:after="0" w:afterAutospacing="0"/>
+        <w:ind w:left="1440"/>
+        <w:rPr>
+          <w:rFonts w:asciiTheme="minorHAnsi" w:eastAsiaTheme="minorHAnsi" w:hAnsiTheme="minorHAnsi" w:cstheme="minorBidi"/>
+          <w:sz w:val="22"/>
+          <w:szCs w:val="22"/>
+        </w:rPr>
+      </w:pPr>
+      <w:r>
+        <w:rPr>
+          <w:rFonts w:asciiTheme="minorHAnsi" w:eastAsiaTheme="minorHAnsi" w:hAnsiTheme="minorHAnsi" w:cstheme="minorBidi"/>
+          <w:sz w:val="22"/>
+          <w:szCs w:val="22"/>
+        </w:rPr>
+        <w:t>Then spawn the proper state when required.</w:t>
+      </w:r>
+    </w:p>
+    <w:p>
+      <w:pPr>
+        <w:pStyle w:val="NormalWeb"/>
+        <w:spacing w:before="0" w:beforeAutospacing="0" w:after="0" w:afterAutospacing="0"/>
+        <w:ind w:left="1440"/>
+        <w:rPr>
+          <w:rFonts w:asciiTheme="minorHAnsi" w:eastAsiaTheme="minorHAnsi" w:hAnsiTheme="minorHAnsi" w:cstheme="minorBidi"/>
+          <w:sz w:val="22"/>
+          <w:szCs w:val="22"/>
+        </w:rPr>
+      </w:pPr>
+    </w:p>
+    <w:p>
+      <w:pPr>
+        <w:pStyle w:val="NormalWeb"/>
+        <w:spacing w:before="0" w:beforeAutospacing="0" w:after="0" w:afterAutospacing="0"/>
+        <w:ind w:left="1440"/>
+        <w:rPr>
+          <w:rFonts w:asciiTheme="minorHAnsi" w:eastAsiaTheme="minorHAnsi" w:hAnsiTheme="minorHAnsi" w:cstheme="minorBidi"/>
+          <w:sz w:val="22"/>
+          <w:szCs w:val="22"/>
+        </w:rPr>
+      </w:pPr>
+      <w:r>
+        <w:rPr>
+          <w:rFonts w:asciiTheme="minorHAnsi" w:eastAsiaTheme="minorHAnsi" w:hAnsiTheme="minorHAnsi" w:cstheme="minorBidi"/>
+          <w:sz w:val="22"/>
+          <w:szCs w:val="22"/>
+        </w:rPr>
+        <w:t>H</w:t>
+      </w:r>
+      <w:r>
+        <w:rPr>
+          <w:rFonts w:asciiTheme="minorHAnsi" w:eastAsiaTheme="minorHAnsi" w:hAnsiTheme="minorHAnsi" w:cstheme="minorBidi"/>
+          <w:sz w:val="22"/>
+          <w:szCs w:val="22"/>
+        </w:rPr>
+        <w:t>av</w:t>
+      </w:r>
+      <w:r>
+        <w:rPr>
+          <w:rFonts w:asciiTheme="minorHAnsi" w:eastAsiaTheme="minorHAnsi" w:hAnsiTheme="minorHAnsi" w:cstheme="minorBidi"/>
+          <w:sz w:val="22"/>
+          <w:szCs w:val="22"/>
+        </w:rPr>
+        <w:t>ing</w:t>
+      </w:r>
+      <w:r>
+        <w:rPr>
+          <w:rFonts w:asciiTheme="minorHAnsi" w:eastAsiaTheme="minorHAnsi" w:hAnsiTheme="minorHAnsi" w:cstheme="minorBidi"/>
+          <w:sz w:val="22"/>
+          <w:szCs w:val="22"/>
+        </w:rPr>
+        <w:t xml:space="preserve"> an </w:t>
+      </w:r>
+      <w:proofErr w:type="spellStart"/>
+      <w:r>
+        <w:rPr>
+          <w:rFonts w:asciiTheme="minorHAnsi" w:eastAsiaTheme="minorHAnsi" w:hAnsiTheme="minorHAnsi" w:cstheme="minorBidi"/>
+          <w:sz w:val="22"/>
+          <w:szCs w:val="22"/>
+        </w:rPr>
+        <w:t>oauth</w:t>
+      </w:r>
+      <w:proofErr w:type="spellEnd"/>
+      <w:r>
+        <w:rPr>
+          <w:rFonts w:asciiTheme="minorHAnsi" w:eastAsiaTheme="minorHAnsi" w:hAnsiTheme="minorHAnsi" w:cstheme="minorBidi"/>
+          <w:sz w:val="22"/>
+          <w:szCs w:val="22"/>
+        </w:rPr>
+        <w:t xml:space="preserve"> server holding user accounts. Users will login with my service and receive an </w:t>
+      </w:r>
+      <w:proofErr w:type="spellStart"/>
+      <w:r>
+        <w:rPr>
+          <w:rFonts w:asciiTheme="minorHAnsi" w:eastAsiaTheme="minorHAnsi" w:hAnsiTheme="minorHAnsi" w:cstheme="minorBidi"/>
+          <w:sz w:val="22"/>
+          <w:szCs w:val="22"/>
+        </w:rPr>
+        <w:t>oauth</w:t>
+      </w:r>
+      <w:proofErr w:type="spellEnd"/>
+      <w:r>
+        <w:rPr>
+          <w:rFonts w:asciiTheme="minorHAnsi" w:eastAsiaTheme="minorHAnsi" w:hAnsiTheme="minorHAnsi" w:cstheme="minorBidi"/>
+          <w:sz w:val="22"/>
+          <w:szCs w:val="22"/>
+        </w:rPr>
+        <w:t xml:space="preserve"> token.</w:t>
+      </w:r>
+    </w:p>
+    <w:p>
+      <w:pPr>
+        <w:pStyle w:val="NormalWeb"/>
+        <w:spacing w:before="0" w:beforeAutospacing="0" w:after="0" w:afterAutospacing="0"/>
+        <w:ind w:left="1440"/>
+        <w:rPr>
+          <w:rFonts w:asciiTheme="minorHAnsi" w:eastAsiaTheme="minorHAnsi" w:hAnsiTheme="minorHAnsi" w:cstheme="minorBidi"/>
+          <w:sz w:val="22"/>
+          <w:szCs w:val="22"/>
+        </w:rPr>
+      </w:pPr>
+      <w:r>
+        <w:rPr>
+          <w:rFonts w:asciiTheme="minorHAnsi" w:eastAsiaTheme="minorHAnsi" w:hAnsiTheme="minorHAnsi" w:cstheme="minorBidi"/>
+          <w:sz w:val="22"/>
+          <w:szCs w:val="22"/>
+        </w:rPr>
+        <w:t>Where would be the appropriate places to</w:t>
+      </w:r>
+    </w:p>
+    <w:p>
+      <w:pPr>
+        <w:pStyle w:val="NormalWeb"/>
+        <w:spacing w:before="0" w:beforeAutospacing="0" w:after="0" w:afterAutospacing="0"/>
+        <w:ind w:left="1440"/>
+        <w:rPr>
+          <w:rFonts w:asciiTheme="minorHAnsi" w:eastAsiaTheme="minorHAnsi" w:hAnsiTheme="minorHAnsi" w:cstheme="minorBidi"/>
+          <w:sz w:val="22"/>
+          <w:szCs w:val="22"/>
+        </w:rPr>
+      </w:pPr>
+      <w:r>
+        <w:rPr>
+          <w:rFonts w:asciiTheme="minorHAnsi" w:eastAsiaTheme="minorHAnsi" w:hAnsiTheme="minorHAnsi" w:cstheme="minorBidi"/>
+          <w:sz w:val="22"/>
+          <w:szCs w:val="22"/>
+        </w:rPr>
+        <w:t>Check for previous user session and decide to load game or show login</w:t>
+      </w:r>
+      <w:r>
+        <w:rPr>
+          <w:rFonts w:asciiTheme="minorHAnsi" w:eastAsiaTheme="minorHAnsi" w:hAnsiTheme="minorHAnsi" w:cstheme="minorBidi"/>
+          <w:sz w:val="22"/>
+          <w:szCs w:val="22"/>
+        </w:rPr>
+        <w:t>?</w:t>
+      </w:r>
+    </w:p>
+    <w:p>
+      <w:pPr>
+        <w:pStyle w:val="NormalWeb"/>
+        <w:spacing w:before="0" w:beforeAutospacing="0" w:after="0" w:afterAutospacing="0"/>
+        <w:ind w:left="1440"/>
+        <w:rPr>
+          <w:rFonts w:asciiTheme="minorHAnsi" w:eastAsiaTheme="minorHAnsi" w:hAnsiTheme="minorHAnsi" w:cstheme="minorBidi"/>
+          <w:sz w:val="22"/>
+          <w:szCs w:val="22"/>
+        </w:rPr>
+      </w:pPr>
+      <w:r>
+        <w:rPr>
+          <w:rFonts w:asciiTheme="minorHAnsi" w:eastAsiaTheme="minorHAnsi" w:hAnsiTheme="minorHAnsi" w:cstheme="minorBidi"/>
+          <w:sz w:val="22"/>
+          <w:szCs w:val="22"/>
+        </w:rPr>
+        <w:t>Create the Login interface if user not already logged in</w:t>
+      </w:r>
+      <w:r>
+        <w:rPr>
+          <w:rFonts w:asciiTheme="minorHAnsi" w:eastAsiaTheme="minorHAnsi" w:hAnsiTheme="minorHAnsi" w:cstheme="minorBidi"/>
+          <w:sz w:val="22"/>
+          <w:szCs w:val="22"/>
+        </w:rPr>
+        <w:t>?</w:t>
+      </w:r>
+    </w:p>
+    <w:p>
+      <w:pPr>
+        <w:pStyle w:val="NormalWeb"/>
+        <w:spacing w:before="0" w:beforeAutospacing="0" w:after="0" w:afterAutospacing="0"/>
+        <w:ind w:left="1440"/>
+        <w:rPr>
+          <w:rFonts w:asciiTheme="minorHAnsi" w:eastAsiaTheme="minorHAnsi" w:hAnsiTheme="minorHAnsi" w:cstheme="minorBidi"/>
+          <w:sz w:val="22"/>
+          <w:szCs w:val="22"/>
+        </w:rPr>
+      </w:pPr>
+      <w:r>
+        <w:rPr>
+          <w:rFonts w:asciiTheme="minorHAnsi" w:eastAsiaTheme="minorHAnsi" w:hAnsiTheme="minorHAnsi" w:cstheme="minorBidi"/>
+          <w:sz w:val="22"/>
+          <w:szCs w:val="22"/>
+        </w:rPr>
+        <w:t>Process user login input and submit to server</w:t>
+      </w:r>
+      <w:r>
+        <w:rPr>
+          <w:rFonts w:asciiTheme="minorHAnsi" w:eastAsiaTheme="minorHAnsi" w:hAnsiTheme="minorHAnsi" w:cstheme="minorBidi"/>
+          <w:sz w:val="22"/>
+          <w:szCs w:val="22"/>
+        </w:rPr>
+        <w:t>?</w:t>
+      </w:r>
+    </w:p>
+    <w:p>
+      <w:pPr>
+        <w:pStyle w:val="NormalWeb"/>
+        <w:spacing w:before="0" w:beforeAutospacing="0" w:after="0" w:afterAutospacing="0"/>
+        <w:ind w:left="1440"/>
+        <w:rPr>
+          <w:rFonts w:asciiTheme="minorHAnsi" w:eastAsiaTheme="minorHAnsi" w:hAnsiTheme="minorHAnsi" w:cstheme="minorBidi"/>
+          <w:sz w:val="22"/>
+          <w:szCs w:val="22"/>
+        </w:rPr>
+      </w:pPr>
+      <w:r>
+        <w:rPr>
+          <w:rFonts w:asciiTheme="minorHAnsi" w:eastAsiaTheme="minorHAnsi" w:hAnsiTheme="minorHAnsi" w:cstheme="minorBidi"/>
+          <w:sz w:val="22"/>
+          <w:szCs w:val="22"/>
+        </w:rPr>
+        <w:t>Process server response and</w:t>
+      </w:r>
+      <w:r>
+        <w:rPr>
+          <w:rFonts w:asciiTheme="minorHAnsi" w:eastAsiaTheme="minorHAnsi" w:hAnsiTheme="minorHAnsi" w:cstheme="minorBidi"/>
+          <w:sz w:val="22"/>
+          <w:szCs w:val="22"/>
+        </w:rPr>
+        <w:t xml:space="preserve"> </w:t>
+      </w:r>
+      <w:r>
+        <w:rPr>
+          <w:rFonts w:asciiTheme="minorHAnsi" w:eastAsiaTheme="minorHAnsi" w:hAnsiTheme="minorHAnsi" w:cstheme="minorBidi"/>
+          <w:sz w:val="22"/>
+          <w:szCs w:val="22"/>
+        </w:rPr>
+        <w:t>store user info and auth token for later use</w:t>
+      </w:r>
+      <w:r>
+        <w:rPr>
+          <w:rFonts w:asciiTheme="minorHAnsi" w:eastAsiaTheme="minorHAnsi" w:hAnsiTheme="minorHAnsi" w:cstheme="minorBidi"/>
+          <w:sz w:val="22"/>
+          <w:szCs w:val="22"/>
+        </w:rPr>
+        <w:t>?</w:t>
+      </w:r>
+    </w:p>
+    <w:p>
+      <w:pPr>
+        <w:pStyle w:val="NormalWeb"/>
+        <w:spacing w:before="0" w:beforeAutospacing="0" w:after="0" w:afterAutospacing="0"/>
+        <w:ind w:left="1440"/>
+        <w:rPr>
+          <w:rFonts w:asciiTheme="minorHAnsi" w:eastAsiaTheme="minorHAnsi" w:hAnsiTheme="minorHAnsi" w:cstheme="minorBidi"/>
+          <w:sz w:val="22"/>
+          <w:szCs w:val="22"/>
+        </w:rPr>
+      </w:pPr>
+    </w:p>
+    <w:p>
+      <w:pPr>
+        <w:pStyle w:val="NormalWeb"/>
+        <w:spacing w:before="0" w:beforeAutospacing="0" w:after="0" w:afterAutospacing="0"/>
+        <w:ind w:left="1440"/>
+        <w:rPr>
+          <w:rFonts w:asciiTheme="minorHAnsi" w:eastAsiaTheme="minorHAnsi" w:hAnsiTheme="minorHAnsi" w:cstheme="minorBidi"/>
+          <w:sz w:val="22"/>
+          <w:szCs w:val="22"/>
+        </w:rPr>
+      </w:pPr>
+    </w:p>
+    <w:p>
+      <w:pPr>
+        <w:pStyle w:val="NormalWeb"/>
+        <w:spacing w:before="0" w:beforeAutospacing="0" w:after="0" w:afterAutospacing="0"/>
+        <w:ind w:left="1440"/>
+        <w:rPr>
+          <w:rFonts w:asciiTheme="minorHAnsi" w:eastAsiaTheme="minorHAnsi" w:hAnsiTheme="minorHAnsi" w:cstheme="minorBidi"/>
+          <w:sz w:val="22"/>
+          <w:szCs w:val="22"/>
+        </w:rPr>
+      </w:pPr>
+      <w:r>
+        <w:rPr>
+          <w:rFonts w:asciiTheme="minorHAnsi" w:eastAsiaTheme="minorHAnsi" w:hAnsiTheme="minorHAnsi" w:cstheme="minorBidi"/>
+          <w:sz w:val="22"/>
+          <w:szCs w:val="22"/>
+        </w:rPr>
+        <w:t xml:space="preserve">From - </w:t>
+      </w:r>
+      <w:hyperlink r:id="rId52" w:history="1">
+        <w:r>
+          <w:rPr>
+            <w:rStyle w:val="Hyperlink"/>
+            <w:rFonts w:asciiTheme="minorHAnsi" w:eastAsiaTheme="minorHAnsi" w:hAnsiTheme="minorHAnsi" w:cstheme="minorBidi"/>
+            <w:sz w:val="22"/>
+            <w:szCs w:val="22"/>
+            <w:u w:val="none"/>
+          </w:rPr>
+          <w:t>https://forums.unrealengine.com/t/what-should-i-do-in-gamemode-gamestate-and-playerstate/93584/10</w:t>
+        </w:r>
+      </w:hyperlink>
+    </w:p>
     <w:sectPr>
       <w:headerReference w:type="default" r:id="rId53"/>
       <w:footerReference w:type="default" r:id="rId54"/>

</xml_diff>